<commit_message>
F94: Create programming guide.
Done
</commit_message>
<xml_diff>
--- a/Guides/LongOS- Programming Guide.docx
+++ b/Guides/LongOS- Programming Guide.docx
@@ -375,7 +375,7 @@
           <w:szCs w:val="28"/>
         </w:rPr>
       </w:pPr>
-      <w:bookmarkStart w:id="0" w:name="_Toc366168246"/>
+      <w:bookmarkStart w:id="0" w:name="_Toc366242417"/>
       <w:r>
         <w:rPr>
           <w:rFonts w:cs="Times New Roman"/>
@@ -441,7 +441,7 @@
           <w:szCs w:val="28"/>
         </w:rPr>
       </w:pPr>
-      <w:bookmarkStart w:id="1" w:name="_Toc366168247"/>
+      <w:bookmarkStart w:id="1" w:name="_Toc366242418"/>
       <w:r>
         <w:rPr>
           <w:rFonts w:cs="Times New Roman"/>
@@ -502,7 +502,7 @@
           <w:r>
             <w:fldChar w:fldCharType="separate"/>
           </w:r>
-          <w:hyperlink w:anchor="_Toc366168246" w:history="1">
+          <w:hyperlink w:anchor="_Toc366242417" w:history="1">
             <w:r>
               <w:rPr>
                 <w:rStyle w:val="Hyperlink"/>
@@ -530,7 +530,7 @@
                 <w:noProof/>
                 <w:webHidden/>
               </w:rPr>
-              <w:instrText xml:space="preserve"> PAGEREF _Toc366168246 \h </w:instrText>
+              <w:instrText xml:space="preserve"> PAGEREF _Toc366242417 \h </w:instrText>
             </w:r>
             <w:r>
               <w:rPr>
@@ -573,7 +573,7 @@
               <w:sz w:val="22"/>
             </w:rPr>
           </w:pPr>
-          <w:hyperlink w:anchor="_Toc366168247" w:history="1">
+          <w:hyperlink w:anchor="_Toc366242418" w:history="1">
             <w:r>
               <w:rPr>
                 <w:rStyle w:val="Hyperlink"/>
@@ -601,7 +601,7 @@
                 <w:noProof/>
                 <w:webHidden/>
               </w:rPr>
-              <w:instrText xml:space="preserve"> PAGEREF _Toc366168247 \h </w:instrText>
+              <w:instrText xml:space="preserve"> PAGEREF _Toc366242418 \h </w:instrText>
             </w:r>
             <w:r>
               <w:rPr>
@@ -644,7 +644,7 @@
               <w:sz w:val="22"/>
             </w:rPr>
           </w:pPr>
-          <w:hyperlink w:anchor="_Toc366168248" w:history="1">
+          <w:hyperlink w:anchor="_Toc366242419" w:history="1">
             <w:r>
               <w:rPr>
                 <w:rStyle w:val="Hyperlink"/>
@@ -672,7 +672,7 @@
                 <w:noProof/>
                 <w:webHidden/>
               </w:rPr>
-              <w:instrText xml:space="preserve"> PAGEREF _Toc366168248 \h </w:instrText>
+              <w:instrText xml:space="preserve"> PAGEREF _Toc366242419 \h </w:instrText>
             </w:r>
             <w:r>
               <w:rPr>
@@ -715,7 +715,7 @@
               <w:sz w:val="22"/>
             </w:rPr>
           </w:pPr>
-          <w:hyperlink w:anchor="_Toc366168249" w:history="1">
+          <w:hyperlink w:anchor="_Toc366242420" w:history="1">
             <w:r>
               <w:rPr>
                 <w:rStyle w:val="Hyperlink"/>
@@ -743,7 +743,7 @@
                 <w:noProof/>
                 <w:webHidden/>
               </w:rPr>
-              <w:instrText xml:space="preserve"> PAGEREF _Toc366168249 \h </w:instrText>
+              <w:instrText xml:space="preserve"> PAGEREF _Toc366242420 \h </w:instrText>
             </w:r>
             <w:r>
               <w:rPr>
@@ -786,7 +786,7 @@
               <w:sz w:val="22"/>
             </w:rPr>
           </w:pPr>
-          <w:hyperlink w:anchor="_Toc366168250" w:history="1">
+          <w:hyperlink w:anchor="_Toc366242421" w:history="1">
             <w:r>
               <w:rPr>
                 <w:rStyle w:val="Hyperlink"/>
@@ -814,7 +814,7 @@
                 <w:noProof/>
                 <w:webHidden/>
               </w:rPr>
-              <w:instrText xml:space="preserve"> PAGEREF _Toc366168250 \h </w:instrText>
+              <w:instrText xml:space="preserve"> PAGEREF _Toc366242421 \h </w:instrText>
             </w:r>
             <w:r>
               <w:rPr>
@@ -857,7 +857,7 @@
               <w:sz w:val="22"/>
             </w:rPr>
           </w:pPr>
-          <w:hyperlink w:anchor="_Toc366168251" w:history="1">
+          <w:hyperlink w:anchor="_Toc366242422" w:history="1">
             <w:r>
               <w:rPr>
                 <w:rStyle w:val="Hyperlink"/>
@@ -885,7 +885,7 @@
                 <w:noProof/>
                 <w:webHidden/>
               </w:rPr>
-              <w:instrText xml:space="preserve"> PAGEREF _Toc366168251 \h </w:instrText>
+              <w:instrText xml:space="preserve"> PAGEREF _Toc366242422 \h </w:instrText>
             </w:r>
             <w:r>
               <w:rPr>
@@ -928,7 +928,7 @@
               <w:sz w:val="22"/>
             </w:rPr>
           </w:pPr>
-          <w:hyperlink w:anchor="_Toc366168252" w:history="1">
+          <w:hyperlink w:anchor="_Toc366242423" w:history="1">
             <w:r>
               <w:rPr>
                 <w:rStyle w:val="Hyperlink"/>
@@ -956,7 +956,7 @@
                 <w:noProof/>
                 <w:webHidden/>
               </w:rPr>
-              <w:instrText xml:space="preserve"> PAGEREF _Toc366168252 \h </w:instrText>
+              <w:instrText xml:space="preserve"> PAGEREF _Toc366242423 \h </w:instrText>
             </w:r>
             <w:r>
               <w:rPr>
@@ -999,7 +999,7 @@
               <w:sz w:val="22"/>
             </w:rPr>
           </w:pPr>
-          <w:hyperlink w:anchor="_Toc366168253" w:history="1">
+          <w:hyperlink w:anchor="_Toc366242424" w:history="1">
             <w:r>
               <w:rPr>
                 <w:rStyle w:val="Hyperlink"/>
@@ -1027,7 +1027,7 @@
                 <w:noProof/>
                 <w:webHidden/>
               </w:rPr>
-              <w:instrText xml:space="preserve"> PAGEREF _Toc366168253 \h </w:instrText>
+              <w:instrText xml:space="preserve"> PAGEREF _Toc366242424 \h </w:instrText>
             </w:r>
             <w:r>
               <w:rPr>
@@ -1070,7 +1070,7 @@
               <w:sz w:val="22"/>
             </w:rPr>
           </w:pPr>
-          <w:hyperlink w:anchor="_Toc366168254" w:history="1">
+          <w:hyperlink w:anchor="_Toc366242425" w:history="1">
             <w:r>
               <w:rPr>
                 <w:rStyle w:val="Hyperlink"/>
@@ -1098,7 +1098,7 @@
                 <w:noProof/>
                 <w:webHidden/>
               </w:rPr>
-              <w:instrText xml:space="preserve"> PAGEREF _Toc366168254 \h </w:instrText>
+              <w:instrText xml:space="preserve"> PAGEREF _Toc366242425 \h </w:instrText>
             </w:r>
             <w:r>
               <w:rPr>
@@ -1141,7 +1141,7 @@
               <w:sz w:val="22"/>
             </w:rPr>
           </w:pPr>
-          <w:hyperlink w:anchor="_Toc366168255" w:history="1">
+          <w:hyperlink w:anchor="_Toc366242426" w:history="1">
             <w:r>
               <w:rPr>
                 <w:rStyle w:val="Hyperlink"/>
@@ -1169,7 +1169,7 @@
                 <w:noProof/>
                 <w:webHidden/>
               </w:rPr>
-              <w:instrText xml:space="preserve"> PAGEREF _Toc366168255 \h </w:instrText>
+              <w:instrText xml:space="preserve"> PAGEREF _Toc366242426 \h </w:instrText>
             </w:r>
             <w:r>
               <w:rPr>
@@ -1212,7 +1212,7 @@
               <w:sz w:val="22"/>
             </w:rPr>
           </w:pPr>
-          <w:hyperlink w:anchor="_Toc366168256" w:history="1">
+          <w:hyperlink w:anchor="_Toc366242427" w:history="1">
             <w:r>
               <w:rPr>
                 <w:rStyle w:val="Hyperlink"/>
@@ -1240,7 +1240,7 @@
                 <w:noProof/>
                 <w:webHidden/>
               </w:rPr>
-              <w:instrText xml:space="preserve"> PAGEREF _Toc366168256 \h </w:instrText>
+              <w:instrText xml:space="preserve"> PAGEREF _Toc366242427 \h </w:instrText>
             </w:r>
             <w:r>
               <w:rPr>
@@ -1283,7 +1283,7 @@
               <w:sz w:val="22"/>
             </w:rPr>
           </w:pPr>
-          <w:hyperlink w:anchor="_Toc366168257" w:history="1">
+          <w:hyperlink w:anchor="_Toc366242428" w:history="1">
             <w:r>
               <w:rPr>
                 <w:rStyle w:val="Hyperlink"/>
@@ -1311,7 +1311,7 @@
                 <w:noProof/>
                 <w:webHidden/>
               </w:rPr>
-              <w:instrText xml:space="preserve"> PAGEREF _Toc366168257 \h </w:instrText>
+              <w:instrText xml:space="preserve"> PAGEREF _Toc366242428 \h </w:instrText>
             </w:r>
             <w:r>
               <w:rPr>
@@ -1354,7 +1354,7 @@
               <w:sz w:val="22"/>
             </w:rPr>
           </w:pPr>
-          <w:hyperlink w:anchor="_Toc366168258" w:history="1">
+          <w:hyperlink w:anchor="_Toc366242429" w:history="1">
             <w:r>
               <w:rPr>
                 <w:rStyle w:val="Hyperlink"/>
@@ -1382,7 +1382,7 @@
                 <w:noProof/>
                 <w:webHidden/>
               </w:rPr>
-              <w:instrText xml:space="preserve"> PAGEREF _Toc366168258 \h </w:instrText>
+              <w:instrText xml:space="preserve"> PAGEREF _Toc366242429 \h </w:instrText>
             </w:r>
             <w:r>
               <w:rPr>
@@ -1425,7 +1425,7 @@
               <w:sz w:val="22"/>
             </w:rPr>
           </w:pPr>
-          <w:hyperlink w:anchor="_Toc366168259" w:history="1">
+          <w:hyperlink w:anchor="_Toc366242430" w:history="1">
             <w:r>
               <w:rPr>
                 <w:rStyle w:val="Hyperlink"/>
@@ -1453,7 +1453,7 @@
                 <w:noProof/>
                 <w:webHidden/>
               </w:rPr>
-              <w:instrText xml:space="preserve"> PAGEREF _Toc366168259 \h </w:instrText>
+              <w:instrText xml:space="preserve"> PAGEREF _Toc366242430 \h </w:instrText>
             </w:r>
             <w:r>
               <w:rPr>
@@ -1496,7 +1496,7 @@
               <w:sz w:val="22"/>
             </w:rPr>
           </w:pPr>
-          <w:hyperlink w:anchor="_Toc366168260" w:history="1">
+          <w:hyperlink w:anchor="_Toc366242431" w:history="1">
             <w:r>
               <w:rPr>
                 <w:rStyle w:val="Hyperlink"/>
@@ -1524,7 +1524,7 @@
                 <w:noProof/>
                 <w:webHidden/>
               </w:rPr>
-              <w:instrText xml:space="preserve"> PAGEREF _Toc366168260 \h </w:instrText>
+              <w:instrText xml:space="preserve"> PAGEREF _Toc366242431 \h </w:instrText>
             </w:r>
             <w:r>
               <w:rPr>
@@ -1567,7 +1567,7 @@
               <w:sz w:val="22"/>
             </w:rPr>
           </w:pPr>
-          <w:hyperlink w:anchor="_Toc366168261" w:history="1">
+          <w:hyperlink w:anchor="_Toc366242432" w:history="1">
             <w:r>
               <w:rPr>
                 <w:rStyle w:val="Hyperlink"/>
@@ -1595,7 +1595,7 @@
                 <w:noProof/>
                 <w:webHidden/>
               </w:rPr>
-              <w:instrText xml:space="preserve"> PAGEREF _Toc366168261 \h </w:instrText>
+              <w:instrText xml:space="preserve"> PAGEREF _Toc366242432 \h </w:instrText>
             </w:r>
             <w:r>
               <w:rPr>
@@ -1638,7 +1638,7 @@
               <w:sz w:val="22"/>
             </w:rPr>
           </w:pPr>
-          <w:hyperlink w:anchor="_Toc366168262" w:history="1">
+          <w:hyperlink w:anchor="_Toc366242433" w:history="1">
             <w:r>
               <w:rPr>
                 <w:rStyle w:val="Hyperlink"/>
@@ -1666,7 +1666,7 @@
                 <w:noProof/>
                 <w:webHidden/>
               </w:rPr>
-              <w:instrText xml:space="preserve"> PAGEREF _Toc366168262 \h </w:instrText>
+              <w:instrText xml:space="preserve"> PAGEREF _Toc366242433 \h </w:instrText>
             </w:r>
             <w:r>
               <w:rPr>
@@ -1709,7 +1709,7 @@
               <w:sz w:val="22"/>
             </w:rPr>
           </w:pPr>
-          <w:hyperlink w:anchor="_Toc366168263" w:history="1">
+          <w:hyperlink w:anchor="_Toc366242434" w:history="1">
             <w:r>
               <w:rPr>
                 <w:rStyle w:val="Hyperlink"/>
@@ -1736,7 +1736,7 @@
                 <w:noProof/>
                 <w:webHidden/>
               </w:rPr>
-              <w:instrText xml:space="preserve"> PAGEREF _Toc366168263 \h </w:instrText>
+              <w:instrText xml:space="preserve"> PAGEREF _Toc366242434 \h </w:instrText>
             </w:r>
             <w:r>
               <w:rPr>
@@ -1779,7 +1779,7 @@
               <w:sz w:val="22"/>
             </w:rPr>
           </w:pPr>
-          <w:hyperlink w:anchor="_Toc366168264" w:history="1">
+          <w:hyperlink w:anchor="_Toc366242435" w:history="1">
             <w:r>
               <w:rPr>
                 <w:rStyle w:val="Hyperlink"/>
@@ -1806,7 +1806,7 @@
                 <w:noProof/>
                 <w:webHidden/>
               </w:rPr>
-              <w:instrText xml:space="preserve"> PAGEREF _Toc366168264 \h </w:instrText>
+              <w:instrText xml:space="preserve"> PAGEREF _Toc366242435 \h </w:instrText>
             </w:r>
             <w:r>
               <w:rPr>
@@ -1849,7 +1849,7 @@
               <w:sz w:val="22"/>
             </w:rPr>
           </w:pPr>
-          <w:hyperlink w:anchor="_Toc366168265" w:history="1">
+          <w:hyperlink w:anchor="_Toc366242436" w:history="1">
             <w:r>
               <w:rPr>
                 <w:rStyle w:val="Hyperlink"/>
@@ -1876,7 +1876,7 @@
                 <w:noProof/>
                 <w:webHidden/>
               </w:rPr>
-              <w:instrText xml:space="preserve"> PAGEREF _Toc366168265 \h </w:instrText>
+              <w:instrText xml:space="preserve"> PAGEREF _Toc366242436 \h </w:instrText>
             </w:r>
             <w:r>
               <w:rPr>
@@ -1919,7 +1919,7 @@
               <w:sz w:val="22"/>
             </w:rPr>
           </w:pPr>
-          <w:hyperlink w:anchor="_Toc366168266" w:history="1">
+          <w:hyperlink w:anchor="_Toc366242437" w:history="1">
             <w:r>
               <w:rPr>
                 <w:rStyle w:val="Hyperlink"/>
@@ -1946,7 +1946,7 @@
                 <w:noProof/>
                 <w:webHidden/>
               </w:rPr>
-              <w:instrText xml:space="preserve"> PAGEREF _Toc366168266 \h </w:instrText>
+              <w:instrText xml:space="preserve"> PAGEREF _Toc366242437 \h </w:instrText>
             </w:r>
             <w:r>
               <w:rPr>
@@ -1989,7 +1989,7 @@
               <w:sz w:val="22"/>
             </w:rPr>
           </w:pPr>
-          <w:hyperlink w:anchor="_Toc366168267" w:history="1">
+          <w:hyperlink w:anchor="_Toc366242438" w:history="1">
             <w:r>
               <w:rPr>
                 <w:rStyle w:val="Hyperlink"/>
@@ -2016,7 +2016,7 @@
                 <w:noProof/>
                 <w:webHidden/>
               </w:rPr>
-              <w:instrText xml:space="preserve"> PAGEREF _Toc366168267 \h </w:instrText>
+              <w:instrText xml:space="preserve"> PAGEREF _Toc366242438 \h </w:instrText>
             </w:r>
             <w:r>
               <w:rPr>
@@ -2059,7 +2059,7 @@
               <w:sz w:val="22"/>
             </w:rPr>
           </w:pPr>
-          <w:hyperlink w:anchor="_Toc366168268" w:history="1">
+          <w:hyperlink w:anchor="_Toc366242439" w:history="1">
             <w:r>
               <w:rPr>
                 <w:rStyle w:val="Hyperlink"/>
@@ -2086,7 +2086,7 @@
                 <w:noProof/>
                 <w:webHidden/>
               </w:rPr>
-              <w:instrText xml:space="preserve"> PAGEREF _Toc366168268 \h </w:instrText>
+              <w:instrText xml:space="preserve"> PAGEREF _Toc366242439 \h </w:instrText>
             </w:r>
             <w:r>
               <w:rPr>
@@ -2129,7 +2129,7 @@
               <w:sz w:val="22"/>
             </w:rPr>
           </w:pPr>
-          <w:hyperlink w:anchor="_Toc366168269" w:history="1">
+          <w:hyperlink w:anchor="_Toc366242440" w:history="1">
             <w:r>
               <w:rPr>
                 <w:rStyle w:val="Hyperlink"/>
@@ -2156,7 +2156,7 @@
                 <w:noProof/>
                 <w:webHidden/>
               </w:rPr>
-              <w:instrText xml:space="preserve"> PAGEREF _Toc366168269 \h </w:instrText>
+              <w:instrText xml:space="preserve"> PAGEREF _Toc366242440 \h </w:instrText>
             </w:r>
             <w:r>
               <w:rPr>
@@ -2199,7 +2199,7 @@
               <w:sz w:val="22"/>
             </w:rPr>
           </w:pPr>
-          <w:hyperlink w:anchor="_Toc366168270" w:history="1">
+          <w:hyperlink w:anchor="_Toc366242441" w:history="1">
             <w:r>
               <w:rPr>
                 <w:rStyle w:val="Hyperlink"/>
@@ -2226,7 +2226,7 @@
                 <w:noProof/>
                 <w:webHidden/>
               </w:rPr>
-              <w:instrText xml:space="preserve"> PAGEREF _Toc366168270 \h </w:instrText>
+              <w:instrText xml:space="preserve"> PAGEREF _Toc366242441 \h </w:instrText>
             </w:r>
             <w:r>
               <w:rPr>
@@ -2269,7 +2269,7 @@
               <w:sz w:val="22"/>
             </w:rPr>
           </w:pPr>
-          <w:hyperlink w:anchor="_Toc366168271" w:history="1">
+          <w:hyperlink w:anchor="_Toc366242442" w:history="1">
             <w:r>
               <w:rPr>
                 <w:rStyle w:val="Hyperlink"/>
@@ -2296,7 +2296,7 @@
                 <w:noProof/>
                 <w:webHidden/>
               </w:rPr>
-              <w:instrText xml:space="preserve"> PAGEREF _Toc366168271 \h </w:instrText>
+              <w:instrText xml:space="preserve"> PAGEREF _Toc366242442 \h </w:instrText>
             </w:r>
             <w:r>
               <w:rPr>
@@ -2339,7 +2339,7 @@
               <w:sz w:val="22"/>
             </w:rPr>
           </w:pPr>
-          <w:hyperlink w:anchor="_Toc366168272" w:history="1">
+          <w:hyperlink w:anchor="_Toc366242443" w:history="1">
             <w:r>
               <w:rPr>
                 <w:rStyle w:val="Hyperlink"/>
@@ -2366,7 +2366,7 @@
                 <w:noProof/>
                 <w:webHidden/>
               </w:rPr>
-              <w:instrText xml:space="preserve"> PAGEREF _Toc366168272 \h </w:instrText>
+              <w:instrText xml:space="preserve"> PAGEREF _Toc366242443 \h </w:instrText>
             </w:r>
             <w:r>
               <w:rPr>
@@ -2387,6 +2387,76 @@
                 <w:webHidden/>
               </w:rPr>
               <w:t>28</w:t>
+            </w:r>
+            <w:r>
+              <w:rPr>
+                <w:noProof/>
+                <w:webHidden/>
+              </w:rPr>
+              <w:fldChar w:fldCharType="end"/>
+            </w:r>
+          </w:hyperlink>
+        </w:p>
+        <w:p>
+          <w:pPr>
+            <w:pStyle w:val="TOC2"/>
+            <w:tabs>
+              <w:tab w:val="right" w:leader="dot" w:pos="9350"/>
+            </w:tabs>
+            <w:rPr>
+              <w:rFonts w:asciiTheme="minorHAnsi" w:eastAsiaTheme="minorEastAsia" w:hAnsiTheme="minorHAnsi"/>
+              <w:noProof/>
+              <w:sz w:val="22"/>
+            </w:rPr>
+          </w:pPr>
+          <w:hyperlink w:anchor="_Toc366242444" w:history="1">
+            <w:r>
+              <w:rPr>
+                <w:rStyle w:val="Hyperlink"/>
+                <w:noProof/>
+              </w:rPr>
+              <w:t>4.2 PopupMenu</w:t>
+            </w:r>
+            <w:r>
+              <w:rPr>
+                <w:noProof/>
+                <w:webHidden/>
+              </w:rPr>
+              <w:tab/>
+            </w:r>
+            <w:r>
+              <w:rPr>
+                <w:noProof/>
+                <w:webHidden/>
+              </w:rPr>
+              <w:fldChar w:fldCharType="begin"/>
+            </w:r>
+            <w:r>
+              <w:rPr>
+                <w:noProof/>
+                <w:webHidden/>
+              </w:rPr>
+              <w:instrText xml:space="preserve"> PAGEREF _Toc366242444 \h </w:instrText>
+            </w:r>
+            <w:r>
+              <w:rPr>
+                <w:noProof/>
+                <w:webHidden/>
+              </w:rPr>
+            </w:r>
+            <w:r>
+              <w:rPr>
+                <w:noProof/>
+                <w:webHidden/>
+              </w:rPr>
+              <w:fldChar w:fldCharType="separate"/>
+            </w:r>
+            <w:r>
+              <w:rPr>
+                <w:noProof/>
+                <w:webHidden/>
+              </w:rPr>
+              <w:t>29</w:t>
             </w:r>
             <w:r>
               <w:rPr>
@@ -2409,7 +2479,7 @@
               <w:sz w:val="22"/>
             </w:rPr>
           </w:pPr>
-          <w:hyperlink w:anchor="_Toc366168273" w:history="1">
+          <w:hyperlink w:anchor="_Toc366242445" w:history="1">
             <w:r>
               <w:rPr>
                 <w:rStyle w:val="Hyperlink"/>
@@ -2444,7 +2514,7 @@
                 <w:noProof/>
                 <w:webHidden/>
               </w:rPr>
-              <w:instrText xml:space="preserve"> PAGEREF _Toc366168273 \h </w:instrText>
+              <w:instrText xml:space="preserve"> PAGEREF _Toc366242445 \h </w:instrText>
             </w:r>
             <w:r>
               <w:rPr>
@@ -2464,7 +2534,637 @@
                 <w:noProof/>
                 <w:webHidden/>
               </w:rPr>
-              <w:t>30</w:t>
+              <w:t>31</w:t>
+            </w:r>
+            <w:r>
+              <w:rPr>
+                <w:noProof/>
+                <w:webHidden/>
+              </w:rPr>
+              <w:fldChar w:fldCharType="end"/>
+            </w:r>
+          </w:hyperlink>
+        </w:p>
+        <w:p>
+          <w:pPr>
+            <w:pStyle w:val="TOC2"/>
+            <w:tabs>
+              <w:tab w:val="right" w:leader="dot" w:pos="9350"/>
+            </w:tabs>
+            <w:rPr>
+              <w:rFonts w:asciiTheme="minorHAnsi" w:eastAsiaTheme="minorEastAsia" w:hAnsiTheme="minorHAnsi"/>
+              <w:noProof/>
+              <w:sz w:val="22"/>
+            </w:rPr>
+          </w:pPr>
+          <w:hyperlink w:anchor="_Toc366242446" w:history="1">
+            <w:r>
+              <w:rPr>
+                <w:rStyle w:val="Hyperlink"/>
+                <w:noProof/>
+              </w:rPr>
+              <w:t>5.1 LongOS Class</w:t>
+            </w:r>
+            <w:r>
+              <w:rPr>
+                <w:noProof/>
+                <w:webHidden/>
+              </w:rPr>
+              <w:tab/>
+            </w:r>
+            <w:r>
+              <w:rPr>
+                <w:noProof/>
+                <w:webHidden/>
+              </w:rPr>
+              <w:fldChar w:fldCharType="begin"/>
+            </w:r>
+            <w:r>
+              <w:rPr>
+                <w:noProof/>
+                <w:webHidden/>
+              </w:rPr>
+              <w:instrText xml:space="preserve"> PAGEREF _Toc366242446 \h </w:instrText>
+            </w:r>
+            <w:r>
+              <w:rPr>
+                <w:noProof/>
+                <w:webHidden/>
+              </w:rPr>
+            </w:r>
+            <w:r>
+              <w:rPr>
+                <w:noProof/>
+                <w:webHidden/>
+              </w:rPr>
+              <w:fldChar w:fldCharType="separate"/>
+            </w:r>
+            <w:r>
+              <w:rPr>
+                <w:noProof/>
+                <w:webHidden/>
+              </w:rPr>
+              <w:t>31</w:t>
+            </w:r>
+            <w:r>
+              <w:rPr>
+                <w:noProof/>
+                <w:webHidden/>
+              </w:rPr>
+              <w:fldChar w:fldCharType="end"/>
+            </w:r>
+          </w:hyperlink>
+        </w:p>
+        <w:p>
+          <w:pPr>
+            <w:pStyle w:val="TOC1"/>
+            <w:tabs>
+              <w:tab w:val="right" w:leader="dot" w:pos="9350"/>
+            </w:tabs>
+            <w:rPr>
+              <w:rFonts w:asciiTheme="minorHAnsi" w:eastAsiaTheme="minorEastAsia" w:hAnsiTheme="minorHAnsi"/>
+              <w:noProof/>
+              <w:sz w:val="22"/>
+            </w:rPr>
+          </w:pPr>
+          <w:hyperlink w:anchor="_Toc366242447" w:history="1">
+            <w:r>
+              <w:rPr>
+                <w:rStyle w:val="Hyperlink"/>
+                <w:noProof/>
+              </w:rPr>
+              <w:t>6 Guidelines</w:t>
+            </w:r>
+            <w:r>
+              <w:rPr>
+                <w:noProof/>
+                <w:webHidden/>
+              </w:rPr>
+              <w:tab/>
+            </w:r>
+            <w:r>
+              <w:rPr>
+                <w:noProof/>
+                <w:webHidden/>
+              </w:rPr>
+              <w:fldChar w:fldCharType="begin"/>
+            </w:r>
+            <w:r>
+              <w:rPr>
+                <w:noProof/>
+                <w:webHidden/>
+              </w:rPr>
+              <w:instrText xml:space="preserve"> PAGEREF _Toc366242447 \h </w:instrText>
+            </w:r>
+            <w:r>
+              <w:rPr>
+                <w:noProof/>
+                <w:webHidden/>
+              </w:rPr>
+            </w:r>
+            <w:r>
+              <w:rPr>
+                <w:noProof/>
+                <w:webHidden/>
+              </w:rPr>
+              <w:fldChar w:fldCharType="separate"/>
+            </w:r>
+            <w:r>
+              <w:rPr>
+                <w:noProof/>
+                <w:webHidden/>
+              </w:rPr>
+              <w:t>33</w:t>
+            </w:r>
+            <w:r>
+              <w:rPr>
+                <w:noProof/>
+                <w:webHidden/>
+              </w:rPr>
+              <w:fldChar w:fldCharType="end"/>
+            </w:r>
+          </w:hyperlink>
+        </w:p>
+        <w:p>
+          <w:pPr>
+            <w:pStyle w:val="TOC2"/>
+            <w:tabs>
+              <w:tab w:val="right" w:leader="dot" w:pos="9350"/>
+            </w:tabs>
+            <w:rPr>
+              <w:rFonts w:asciiTheme="minorHAnsi" w:eastAsiaTheme="minorEastAsia" w:hAnsiTheme="minorHAnsi"/>
+              <w:noProof/>
+              <w:sz w:val="22"/>
+            </w:rPr>
+          </w:pPr>
+          <w:hyperlink w:anchor="_Toc366242448" w:history="1">
+            <w:r>
+              <w:rPr>
+                <w:rStyle w:val="Hyperlink"/>
+                <w:noProof/>
+              </w:rPr>
+              <w:t>6.1 Classes Parts</w:t>
+            </w:r>
+            <w:r>
+              <w:rPr>
+                <w:noProof/>
+                <w:webHidden/>
+              </w:rPr>
+              <w:tab/>
+            </w:r>
+            <w:r>
+              <w:rPr>
+                <w:noProof/>
+                <w:webHidden/>
+              </w:rPr>
+              <w:fldChar w:fldCharType="begin"/>
+            </w:r>
+            <w:r>
+              <w:rPr>
+                <w:noProof/>
+                <w:webHidden/>
+              </w:rPr>
+              <w:instrText xml:space="preserve"> PAGEREF _Toc366242448 \h </w:instrText>
+            </w:r>
+            <w:r>
+              <w:rPr>
+                <w:noProof/>
+                <w:webHidden/>
+              </w:rPr>
+            </w:r>
+            <w:r>
+              <w:rPr>
+                <w:noProof/>
+                <w:webHidden/>
+              </w:rPr>
+              <w:fldChar w:fldCharType="separate"/>
+            </w:r>
+            <w:r>
+              <w:rPr>
+                <w:noProof/>
+                <w:webHidden/>
+              </w:rPr>
+              <w:t>33</w:t>
+            </w:r>
+            <w:r>
+              <w:rPr>
+                <w:noProof/>
+                <w:webHidden/>
+              </w:rPr>
+              <w:fldChar w:fldCharType="end"/>
+            </w:r>
+          </w:hyperlink>
+        </w:p>
+        <w:p>
+          <w:pPr>
+            <w:pStyle w:val="TOC2"/>
+            <w:tabs>
+              <w:tab w:val="right" w:leader="dot" w:pos="9350"/>
+            </w:tabs>
+            <w:rPr>
+              <w:rFonts w:asciiTheme="minorHAnsi" w:eastAsiaTheme="minorEastAsia" w:hAnsiTheme="minorHAnsi"/>
+              <w:noProof/>
+              <w:sz w:val="22"/>
+            </w:rPr>
+          </w:pPr>
+          <w:hyperlink w:anchor="_Toc366242449" w:history="1">
+            <w:r>
+              <w:rPr>
+                <w:rStyle w:val="Hyperlink"/>
+                <w:noProof/>
+              </w:rPr>
+              <w:t>6.2 Separation</w:t>
+            </w:r>
+            <w:r>
+              <w:rPr>
+                <w:noProof/>
+                <w:webHidden/>
+              </w:rPr>
+              <w:tab/>
+            </w:r>
+            <w:r>
+              <w:rPr>
+                <w:noProof/>
+                <w:webHidden/>
+              </w:rPr>
+              <w:fldChar w:fldCharType="begin"/>
+            </w:r>
+            <w:r>
+              <w:rPr>
+                <w:noProof/>
+                <w:webHidden/>
+              </w:rPr>
+              <w:instrText xml:space="preserve"> PAGEREF _Toc366242449 \h </w:instrText>
+            </w:r>
+            <w:r>
+              <w:rPr>
+                <w:noProof/>
+                <w:webHidden/>
+              </w:rPr>
+            </w:r>
+            <w:r>
+              <w:rPr>
+                <w:noProof/>
+                <w:webHidden/>
+              </w:rPr>
+              <w:fldChar w:fldCharType="separate"/>
+            </w:r>
+            <w:r>
+              <w:rPr>
+                <w:noProof/>
+                <w:webHidden/>
+              </w:rPr>
+              <w:t>33</w:t>
+            </w:r>
+            <w:r>
+              <w:rPr>
+                <w:noProof/>
+                <w:webHidden/>
+              </w:rPr>
+              <w:fldChar w:fldCharType="end"/>
+            </w:r>
+          </w:hyperlink>
+        </w:p>
+        <w:p>
+          <w:pPr>
+            <w:pStyle w:val="TOC2"/>
+            <w:tabs>
+              <w:tab w:val="right" w:leader="dot" w:pos="9350"/>
+            </w:tabs>
+            <w:rPr>
+              <w:rFonts w:asciiTheme="minorHAnsi" w:eastAsiaTheme="minorEastAsia" w:hAnsiTheme="minorHAnsi"/>
+              <w:noProof/>
+              <w:sz w:val="22"/>
+            </w:rPr>
+          </w:pPr>
+          <w:hyperlink w:anchor="_Toc366242450" w:history="1">
+            <w:r>
+              <w:rPr>
+                <w:rStyle w:val="Hyperlink"/>
+                <w:noProof/>
+              </w:rPr>
+              <w:t>6.3 Comments</w:t>
+            </w:r>
+            <w:r>
+              <w:rPr>
+                <w:noProof/>
+                <w:webHidden/>
+              </w:rPr>
+              <w:tab/>
+            </w:r>
+            <w:r>
+              <w:rPr>
+                <w:noProof/>
+                <w:webHidden/>
+              </w:rPr>
+              <w:fldChar w:fldCharType="begin"/>
+            </w:r>
+            <w:r>
+              <w:rPr>
+                <w:noProof/>
+                <w:webHidden/>
+              </w:rPr>
+              <w:instrText xml:space="preserve"> PAGEREF _Toc366242450 \h </w:instrText>
+            </w:r>
+            <w:r>
+              <w:rPr>
+                <w:noProof/>
+                <w:webHidden/>
+              </w:rPr>
+            </w:r>
+            <w:r>
+              <w:rPr>
+                <w:noProof/>
+                <w:webHidden/>
+              </w:rPr>
+              <w:fldChar w:fldCharType="separate"/>
+            </w:r>
+            <w:r>
+              <w:rPr>
+                <w:noProof/>
+                <w:webHidden/>
+              </w:rPr>
+              <w:t>33</w:t>
+            </w:r>
+            <w:r>
+              <w:rPr>
+                <w:noProof/>
+                <w:webHidden/>
+              </w:rPr>
+              <w:fldChar w:fldCharType="end"/>
+            </w:r>
+          </w:hyperlink>
+        </w:p>
+        <w:p>
+          <w:pPr>
+            <w:pStyle w:val="TOC2"/>
+            <w:tabs>
+              <w:tab w:val="right" w:leader="dot" w:pos="9350"/>
+            </w:tabs>
+            <w:rPr>
+              <w:rFonts w:asciiTheme="minorHAnsi" w:eastAsiaTheme="minorEastAsia" w:hAnsiTheme="minorHAnsi"/>
+              <w:noProof/>
+              <w:sz w:val="22"/>
+            </w:rPr>
+          </w:pPr>
+          <w:hyperlink w:anchor="_Toc366242451" w:history="1">
+            <w:r>
+              <w:rPr>
+                <w:rStyle w:val="Hyperlink"/>
+                <w:noProof/>
+              </w:rPr>
+              <w:t>6.4 Naming Rules</w:t>
+            </w:r>
+            <w:r>
+              <w:rPr>
+                <w:noProof/>
+                <w:webHidden/>
+              </w:rPr>
+              <w:tab/>
+            </w:r>
+            <w:r>
+              <w:rPr>
+                <w:noProof/>
+                <w:webHidden/>
+              </w:rPr>
+              <w:fldChar w:fldCharType="begin"/>
+            </w:r>
+            <w:r>
+              <w:rPr>
+                <w:noProof/>
+                <w:webHidden/>
+              </w:rPr>
+              <w:instrText xml:space="preserve"> PAGEREF _Toc366242451 \h </w:instrText>
+            </w:r>
+            <w:r>
+              <w:rPr>
+                <w:noProof/>
+                <w:webHidden/>
+              </w:rPr>
+            </w:r>
+            <w:r>
+              <w:rPr>
+                <w:noProof/>
+                <w:webHidden/>
+              </w:rPr>
+              <w:fldChar w:fldCharType="separate"/>
+            </w:r>
+            <w:r>
+              <w:rPr>
+                <w:noProof/>
+                <w:webHidden/>
+              </w:rPr>
+              <w:t>33</w:t>
+            </w:r>
+            <w:r>
+              <w:rPr>
+                <w:noProof/>
+                <w:webHidden/>
+              </w:rPr>
+              <w:fldChar w:fldCharType="end"/>
+            </w:r>
+          </w:hyperlink>
+        </w:p>
+        <w:p>
+          <w:pPr>
+            <w:pStyle w:val="TOC2"/>
+            <w:tabs>
+              <w:tab w:val="right" w:leader="dot" w:pos="9350"/>
+            </w:tabs>
+            <w:rPr>
+              <w:rFonts w:asciiTheme="minorHAnsi" w:eastAsiaTheme="minorEastAsia" w:hAnsiTheme="minorHAnsi"/>
+              <w:noProof/>
+              <w:sz w:val="22"/>
+            </w:rPr>
+          </w:pPr>
+          <w:hyperlink w:anchor="_Toc366242452" w:history="1">
+            <w:r>
+              <w:rPr>
+                <w:rStyle w:val="Hyperlink"/>
+                <w:noProof/>
+              </w:rPr>
+              <w:t>6.5 Access Modifiers</w:t>
+            </w:r>
+            <w:r>
+              <w:rPr>
+                <w:noProof/>
+                <w:webHidden/>
+              </w:rPr>
+              <w:tab/>
+            </w:r>
+            <w:r>
+              <w:rPr>
+                <w:noProof/>
+                <w:webHidden/>
+              </w:rPr>
+              <w:fldChar w:fldCharType="begin"/>
+            </w:r>
+            <w:r>
+              <w:rPr>
+                <w:noProof/>
+                <w:webHidden/>
+              </w:rPr>
+              <w:instrText xml:space="preserve"> PAGEREF _Toc366242452 \h </w:instrText>
+            </w:r>
+            <w:r>
+              <w:rPr>
+                <w:noProof/>
+                <w:webHidden/>
+              </w:rPr>
+            </w:r>
+            <w:r>
+              <w:rPr>
+                <w:noProof/>
+                <w:webHidden/>
+              </w:rPr>
+              <w:fldChar w:fldCharType="separate"/>
+            </w:r>
+            <w:r>
+              <w:rPr>
+                <w:noProof/>
+                <w:webHidden/>
+              </w:rPr>
+              <w:t>34</w:t>
+            </w:r>
+            <w:r>
+              <w:rPr>
+                <w:noProof/>
+                <w:webHidden/>
+              </w:rPr>
+              <w:fldChar w:fldCharType="end"/>
+            </w:r>
+          </w:hyperlink>
+        </w:p>
+        <w:p>
+          <w:pPr>
+            <w:pStyle w:val="TOC2"/>
+            <w:tabs>
+              <w:tab w:val="right" w:leader="dot" w:pos="9350"/>
+            </w:tabs>
+            <w:rPr>
+              <w:rFonts w:asciiTheme="minorHAnsi" w:eastAsiaTheme="minorEastAsia" w:hAnsiTheme="minorHAnsi"/>
+              <w:noProof/>
+              <w:sz w:val="22"/>
+            </w:rPr>
+          </w:pPr>
+          <w:hyperlink w:anchor="_Toc366242453" w:history="1">
+            <w:r>
+              <w:rPr>
+                <w:rStyle w:val="Hyperlink"/>
+                <w:noProof/>
+              </w:rPr>
+              <w:t>6.6 Errors Processing</w:t>
+            </w:r>
+            <w:r>
+              <w:rPr>
+                <w:noProof/>
+                <w:webHidden/>
+              </w:rPr>
+              <w:tab/>
+            </w:r>
+            <w:r>
+              <w:rPr>
+                <w:noProof/>
+                <w:webHidden/>
+              </w:rPr>
+              <w:fldChar w:fldCharType="begin"/>
+            </w:r>
+            <w:r>
+              <w:rPr>
+                <w:noProof/>
+                <w:webHidden/>
+              </w:rPr>
+              <w:instrText xml:space="preserve"> PAGEREF _Toc366242453 \h </w:instrText>
+            </w:r>
+            <w:r>
+              <w:rPr>
+                <w:noProof/>
+                <w:webHidden/>
+              </w:rPr>
+            </w:r>
+            <w:r>
+              <w:rPr>
+                <w:noProof/>
+                <w:webHidden/>
+              </w:rPr>
+              <w:fldChar w:fldCharType="separate"/>
+            </w:r>
+            <w:r>
+              <w:rPr>
+                <w:noProof/>
+                <w:webHidden/>
+              </w:rPr>
+              <w:t>34</w:t>
+            </w:r>
+            <w:r>
+              <w:rPr>
+                <w:noProof/>
+                <w:webHidden/>
+              </w:rPr>
+              <w:fldChar w:fldCharType="end"/>
+            </w:r>
+          </w:hyperlink>
+        </w:p>
+        <w:p>
+          <w:pPr>
+            <w:pStyle w:val="TOC1"/>
+            <w:tabs>
+              <w:tab w:val="right" w:leader="dot" w:pos="9350"/>
+            </w:tabs>
+            <w:rPr>
+              <w:rFonts w:asciiTheme="minorHAnsi" w:eastAsiaTheme="minorEastAsia" w:hAnsiTheme="minorHAnsi"/>
+              <w:noProof/>
+              <w:sz w:val="22"/>
+            </w:rPr>
+          </w:pPr>
+          <w:hyperlink w:anchor="_Toc366242454" w:history="1">
+            <w:r>
+              <w:rPr>
+                <w:rStyle w:val="Hyperlink"/>
+                <w:noProof/>
+              </w:rPr>
+              <w:t>7 Conclusion</w:t>
+            </w:r>
+            <w:r>
+              <w:rPr>
+                <w:noProof/>
+                <w:webHidden/>
+              </w:rPr>
+              <w:tab/>
+            </w:r>
+            <w:r>
+              <w:rPr>
+                <w:noProof/>
+                <w:webHidden/>
+              </w:rPr>
+              <w:fldChar w:fldCharType="begin"/>
+            </w:r>
+            <w:r>
+              <w:rPr>
+                <w:noProof/>
+                <w:webHidden/>
+              </w:rPr>
+              <w:instrText xml:space="preserve"> PAGEREF _Toc366242454 \h </w:instrText>
+            </w:r>
+            <w:r>
+              <w:rPr>
+                <w:noProof/>
+                <w:webHidden/>
+              </w:rPr>
+            </w:r>
+            <w:r>
+              <w:rPr>
+                <w:noProof/>
+                <w:webHidden/>
+              </w:rPr>
+              <w:fldChar w:fldCharType="separate"/>
+            </w:r>
+            <w:r>
+              <w:rPr>
+                <w:noProof/>
+                <w:webHidden/>
+              </w:rPr>
+              <w:t>35</w:t>
             </w:r>
             <w:r>
               <w:rPr>
@@ -2519,7 +3219,7 @@
           <w:szCs w:val="28"/>
         </w:rPr>
       </w:pPr>
-      <w:bookmarkStart w:id="2" w:name="_Toc366168248"/>
+      <w:bookmarkStart w:id="2" w:name="_Toc366242419"/>
       <w:r>
         <w:rPr>
           <w:rFonts w:cs="Times New Roman"/>
@@ -2739,13 +3439,16 @@
           <w:szCs w:val="24"/>
         </w:rPr>
       </w:pPr>
-      <w:r>
-        <w:rPr>
-          <w:rFonts w:cs="Times New Roman"/>
-          <w:szCs w:val="24"/>
-        </w:rPr>
-        <w:t>Section 5: System Classes Specification</w:t>
-      </w:r>
+      <w:hyperlink w:anchor="_5_System_Classes" w:history="1">
+        <w:r>
+          <w:rPr>
+            <w:rStyle w:val="Hyperlink"/>
+            <w:rFonts w:cs="Times New Roman"/>
+            <w:szCs w:val="24"/>
+          </w:rPr>
+          <w:t>Section 5: System Classes Specification</w:t>
+        </w:r>
+      </w:hyperlink>
     </w:p>
     <w:p>
       <w:pPr>
@@ -2782,8 +3485,45 @@
           <w:rFonts w:cs="Times New Roman"/>
           <w:szCs w:val="24"/>
         </w:rPr>
+        <w:fldChar w:fldCharType="begin"/>
+      </w:r>
+      <w:r>
+        <w:rPr>
+          <w:rFonts w:cs="Times New Roman"/>
+          <w:szCs w:val="24"/>
+        </w:rPr>
+        <w:instrText xml:space="preserve"> HYPERLINK  \l "_6_Guidelines" </w:instrText>
+      </w:r>
+      <w:r>
+        <w:rPr>
+          <w:rFonts w:cs="Times New Roman"/>
+          <w:szCs w:val="24"/>
+        </w:rPr>
+      </w:r>
+      <w:r>
+        <w:rPr>
+          <w:rFonts w:cs="Times New Roman"/>
+          <w:szCs w:val="24"/>
+        </w:rPr>
+        <w:fldChar w:fldCharType="separate"/>
+      </w:r>
+      <w:r>
+        <w:rPr>
+          <w:rStyle w:val="Hyperlink"/>
+          <w:rFonts w:cs="Times New Roman"/>
+          <w:szCs w:val="24"/>
+        </w:rPr>
         <w:t>Section 6: Guidelines</w:t>
       </w:r>
+      <w:r>
+        <w:rPr>
+          <w:rFonts w:cs="Times New Roman"/>
+          <w:szCs w:val="24"/>
+        </w:rPr>
+        <w:fldChar w:fldCharType="end"/>
+      </w:r>
+      <w:bookmarkStart w:id="3" w:name="_GoBack"/>
+      <w:bookmarkEnd w:id="3"/>
     </w:p>
     <w:p>
       <w:pPr>
@@ -2804,44 +3544,6 @@
     </w:p>
     <w:p>
       <w:pPr>
-        <w:pStyle w:val="ListParagraph"/>
-        <w:numPr>
-          <w:ilvl w:val="0"/>
-          <w:numId w:val="1"/>
-        </w:numPr>
-        <w:jc w:val="both"/>
-        <w:rPr>
-          <w:rFonts w:cs="Times New Roman"/>
-          <w:szCs w:val="24"/>
-        </w:rPr>
-      </w:pPr>
-      <w:r>
-        <w:rPr>
-          <w:rFonts w:cs="Times New Roman"/>
-          <w:szCs w:val="24"/>
-        </w:rPr>
-        <w:t>Section 7: Examples</w:t>
-      </w:r>
-    </w:p>
-    <w:p>
-      <w:pPr>
-        <w:ind w:left="720"/>
-        <w:jc w:val="both"/>
-        <w:rPr>
-          <w:rFonts w:cs="Times New Roman"/>
-          <w:szCs w:val="24"/>
-        </w:rPr>
-      </w:pPr>
-      <w:r>
-        <w:rPr>
-          <w:rFonts w:cs="Times New Roman"/>
-          <w:szCs w:val="24"/>
-        </w:rPr>
-        <w:t>Some examples of application creating and using some additional features.</w:t>
-      </w:r>
-    </w:p>
-    <w:p>
-      <w:pPr>
         <w:rPr>
           <w:rFonts w:cs="Times New Roman"/>
           <w:szCs w:val="24"/>
@@ -2864,9 +3566,9 @@
           <w:szCs w:val="28"/>
         </w:rPr>
       </w:pPr>
-      <w:bookmarkStart w:id="3" w:name="_1_OOP_in"/>
-      <w:bookmarkStart w:id="4" w:name="_Toc366168249"/>
-      <w:bookmarkEnd w:id="3"/>
+      <w:bookmarkStart w:id="4" w:name="_1_OOP_in"/>
+      <w:bookmarkStart w:id="5" w:name="_Toc366242420"/>
+      <w:bookmarkEnd w:id="4"/>
       <w:r>
         <w:rPr>
           <w:rFonts w:cs="Times New Roman"/>
@@ -2875,7 +3577,7 @@
         <w:lastRenderedPageBreak/>
         <w:t>1 OOP in Lua</w:t>
       </w:r>
-      <w:bookmarkEnd w:id="4"/>
+      <w:bookmarkEnd w:id="5"/>
     </w:p>
     <w:p>
       <w:pPr>
@@ -2997,9 +3699,9 @@
           <w:szCs w:val="24"/>
         </w:rPr>
       </w:pPr>
-      <w:bookmarkStart w:id="5" w:name="_1.1_Basics_of"/>
-      <w:bookmarkStart w:id="6" w:name="_Toc366168250"/>
-      <w:bookmarkEnd w:id="5"/>
+      <w:bookmarkStart w:id="6" w:name="_1.1_Basics_of"/>
+      <w:bookmarkStart w:id="7" w:name="_Toc366242421"/>
+      <w:bookmarkEnd w:id="6"/>
       <w:r>
         <w:rPr>
           <w:rFonts w:cs="Times New Roman"/>
@@ -3007,7 +3709,7 @@
         </w:rPr>
         <w:t>1.1 Basics of Class Creation</w:t>
       </w:r>
-      <w:bookmarkEnd w:id="6"/>
+      <w:bookmarkEnd w:id="7"/>
     </w:p>
     <w:p>
       <w:pPr>
@@ -3383,9 +4085,9 @@
           <w:szCs w:val="24"/>
         </w:rPr>
       </w:pPr>
-      <w:bookmarkStart w:id="7" w:name="_1.2_Fields_and"/>
-      <w:bookmarkStart w:id="8" w:name="_Toc366168251"/>
-      <w:bookmarkEnd w:id="7"/>
+      <w:bookmarkStart w:id="8" w:name="_1.2_Fields_and"/>
+      <w:bookmarkStart w:id="9" w:name="_Toc366242422"/>
+      <w:bookmarkEnd w:id="8"/>
       <w:r>
         <w:rPr>
           <w:rFonts w:cs="Times New Roman"/>
@@ -3394,7 +4096,7 @@
         <w:lastRenderedPageBreak/>
         <w:t>1.2 Fields and methods. Access modifiers</w:t>
       </w:r>
-      <w:bookmarkEnd w:id="8"/>
+      <w:bookmarkEnd w:id="9"/>
     </w:p>
     <w:p>
       <w:pPr>
@@ -4285,9 +4987,9 @@
           <w:szCs w:val="24"/>
         </w:rPr>
       </w:pPr>
-      <w:bookmarkStart w:id="9" w:name="_1.3_Inheritance"/>
-      <w:bookmarkStart w:id="10" w:name="_Toc366168252"/>
-      <w:bookmarkEnd w:id="9"/>
+      <w:bookmarkStart w:id="10" w:name="_1.3_Inheritance"/>
+      <w:bookmarkStart w:id="11" w:name="_Toc366242423"/>
+      <w:bookmarkEnd w:id="10"/>
       <w:r>
         <w:rPr>
           <w:rFonts w:cs="Times New Roman"/>
@@ -4296,7 +4998,7 @@
         <w:lastRenderedPageBreak/>
         <w:t>1.3 Inheritance</w:t>
       </w:r>
-      <w:bookmarkEnd w:id="10"/>
+      <w:bookmarkEnd w:id="11"/>
     </w:p>
     <w:p>
       <w:pPr>
@@ -5366,9 +6068,9 @@
           <w:szCs w:val="28"/>
         </w:rPr>
       </w:pPr>
-      <w:bookmarkStart w:id="11" w:name="_2_Introduction_to"/>
-      <w:bookmarkStart w:id="12" w:name="_Toc366168253"/>
-      <w:bookmarkEnd w:id="11"/>
+      <w:bookmarkStart w:id="12" w:name="_2_Introduction_to"/>
+      <w:bookmarkStart w:id="13" w:name="_Toc366242424"/>
+      <w:bookmarkEnd w:id="12"/>
       <w:r>
         <w:rPr>
           <w:rFonts w:cs="Times New Roman"/>
@@ -5384,7 +6086,7 @@
         </w:rPr>
         <w:t xml:space="preserve"> Introduction to Application</w:t>
       </w:r>
-      <w:bookmarkEnd w:id="12"/>
+      <w:bookmarkEnd w:id="13"/>
     </w:p>
     <w:p>
       <w:pPr>
@@ -5418,7 +6120,7 @@
           <w:szCs w:val="24"/>
         </w:rPr>
       </w:pPr>
-      <w:bookmarkStart w:id="13" w:name="_Toc366168254"/>
+      <w:bookmarkStart w:id="14" w:name="_Toc366242425"/>
       <w:r>
         <w:rPr>
           <w:rFonts w:cs="Times New Roman"/>
@@ -5426,7 +6128,7 @@
         </w:rPr>
         <w:t>2.1 Application</w:t>
       </w:r>
-      <w:bookmarkEnd w:id="13"/>
+      <w:bookmarkEnd w:id="14"/>
     </w:p>
     <w:p>
       <w:pPr>
@@ -5755,7 +6457,7 @@
           <w:szCs w:val="24"/>
         </w:rPr>
       </w:pPr>
-      <w:bookmarkStart w:id="14" w:name="_Toc366168255"/>
+      <w:bookmarkStart w:id="15" w:name="_Toc366242426"/>
       <w:r>
         <w:rPr>
           <w:rFonts w:cs="Times New Roman"/>
@@ -5763,7 +6465,7 @@
         </w:rPr>
         <w:t>2.2 Thread</w:t>
       </w:r>
-      <w:bookmarkEnd w:id="14"/>
+      <w:bookmarkEnd w:id="15"/>
     </w:p>
     <w:p>
       <w:pPr>
@@ -5965,9 +6667,9 @@
           <w:szCs w:val="24"/>
         </w:rPr>
       </w:pPr>
-      <w:bookmarkStart w:id="15" w:name="_2.3_Window"/>
-      <w:bookmarkStart w:id="16" w:name="_Toc366168256"/>
-      <w:bookmarkEnd w:id="15"/>
+      <w:bookmarkStart w:id="16" w:name="_2.3_Window"/>
+      <w:bookmarkStart w:id="17" w:name="_Toc366242427"/>
+      <w:bookmarkEnd w:id="16"/>
       <w:r>
         <w:rPr>
           <w:rFonts w:cs="Times New Roman"/>
@@ -5989,7 +6691,7 @@
         </w:rPr>
         <w:t xml:space="preserve"> Window</w:t>
       </w:r>
-      <w:bookmarkEnd w:id="16"/>
+      <w:bookmarkEnd w:id="17"/>
     </w:p>
     <w:p>
       <w:pPr>
@@ -6438,9 +7140,9 @@
           <w:szCs w:val="24"/>
         </w:rPr>
       </w:pPr>
-      <w:bookmarkStart w:id="17" w:name="_2.4_Components"/>
-      <w:bookmarkStart w:id="18" w:name="_Toc366168257"/>
-      <w:bookmarkEnd w:id="17"/>
+      <w:bookmarkStart w:id="18" w:name="_2.4_Components"/>
+      <w:bookmarkStart w:id="19" w:name="_Toc366242428"/>
+      <w:bookmarkEnd w:id="18"/>
       <w:r>
         <w:rPr>
           <w:rFonts w:cs="Times New Roman"/>
@@ -6462,7 +7164,7 @@
         </w:rPr>
         <w:t xml:space="preserve"> Components</w:t>
       </w:r>
-      <w:bookmarkEnd w:id="18"/>
+      <w:bookmarkEnd w:id="19"/>
     </w:p>
     <w:p>
       <w:pPr>
@@ -7176,11 +7878,22 @@
     </w:p>
     <w:p>
       <w:r>
-        <w:t>You can create other components in the same way. See section 4</w:t>
-      </w:r>
-      <w:r>
-        <w:t>.1</w:t>
-      </w:r>
+        <w:t xml:space="preserve">You can create other components in the same way. See </w:t>
+      </w:r>
+      <w:hyperlink w:anchor="_4.1_Components" w:history="1">
+        <w:r>
+          <w:rPr>
+            <w:rStyle w:val="Hyperlink"/>
+          </w:rPr>
+          <w:t>section 4</w:t>
+        </w:r>
+        <w:r>
+          <w:rPr>
+            <w:rStyle w:val="Hyperlink"/>
+          </w:rPr>
+          <w:t>.1</w:t>
+        </w:r>
+      </w:hyperlink>
       <w:r>
         <w:t xml:space="preserve"> for components specification.</w:t>
       </w:r>
@@ -7193,7 +7906,7 @@
           <w:szCs w:val="24"/>
         </w:rPr>
       </w:pPr>
-      <w:bookmarkStart w:id="19" w:name="_Toc366168258"/>
+      <w:bookmarkStart w:id="20" w:name="_Toc366242429"/>
       <w:r>
         <w:rPr>
           <w:rFonts w:cs="Times New Roman"/>
@@ -7223,7 +7936,7 @@
         </w:rPr>
         <w:t>s</w:t>
       </w:r>
-      <w:bookmarkEnd w:id="19"/>
+      <w:bookmarkEnd w:id="20"/>
     </w:p>
     <w:p>
       <w:pPr>
@@ -7321,7 +8034,24 @@
           <w:rFonts w:cs="Times New Roman"/>
           <w:szCs w:val="24"/>
         </w:rPr>
-        <w:t>(string name)”. For more information see section 4.2.</w:t>
+        <w:t xml:space="preserve">(string name)”. For more information see </w:t>
+      </w:r>
+      <w:hyperlink w:anchor="_4.2_PopupMenu" w:history="1">
+        <w:r>
+          <w:rPr>
+            <w:rStyle w:val="Hyperlink"/>
+            <w:rFonts w:cs="Times New Roman"/>
+            <w:szCs w:val="24"/>
+          </w:rPr>
+          <w:t>section 4.2</w:t>
+        </w:r>
+      </w:hyperlink>
+      <w:r>
+        <w:rPr>
+          <w:rFonts w:cs="Times New Roman"/>
+          <w:szCs w:val="24"/>
+        </w:rPr>
+        <w:t>.</w:t>
       </w:r>
     </w:p>
     <w:p>
@@ -7349,9 +8079,9 @@
           <w:szCs w:val="28"/>
         </w:rPr>
       </w:pPr>
-      <w:bookmarkStart w:id="20" w:name="_3_Application_Classes"/>
-      <w:bookmarkStart w:id="21" w:name="_Toc366168259"/>
-      <w:bookmarkEnd w:id="20"/>
+      <w:bookmarkStart w:id="21" w:name="_3_Application_Classes"/>
+      <w:bookmarkStart w:id="22" w:name="_Toc366242430"/>
+      <w:bookmarkEnd w:id="21"/>
       <w:r>
         <w:rPr>
           <w:rFonts w:cs="Times New Roman"/>
@@ -7360,7 +8090,7 @@
         <w:lastRenderedPageBreak/>
         <w:t>3 Application Classes Specification</w:t>
       </w:r>
-      <w:bookmarkEnd w:id="21"/>
+      <w:bookmarkEnd w:id="22"/>
     </w:p>
     <w:p>
       <w:pPr>
@@ -7521,9 +8251,9 @@
           <w:szCs w:val="24"/>
         </w:rPr>
       </w:pPr>
-      <w:bookmarkStart w:id="22" w:name="_3.1_Application_Class"/>
-      <w:bookmarkStart w:id="23" w:name="_Toc366168260"/>
-      <w:bookmarkEnd w:id="22"/>
+      <w:bookmarkStart w:id="23" w:name="_3.1_Application_Class"/>
+      <w:bookmarkStart w:id="24" w:name="_Toc366242431"/>
+      <w:bookmarkEnd w:id="23"/>
       <w:r>
         <w:rPr>
           <w:rFonts w:cs="Times New Roman"/>
@@ -7531,7 +8261,7 @@
         </w:rPr>
         <w:t>3.1 Application Class</w:t>
       </w:r>
-      <w:bookmarkEnd w:id="23"/>
+      <w:bookmarkEnd w:id="24"/>
     </w:p>
     <w:p>
       <w:pPr>
@@ -10188,9 +10918,9 @@
           <w:szCs w:val="24"/>
         </w:rPr>
       </w:pPr>
-      <w:bookmarkStart w:id="24" w:name="_3.2_Thread_Class"/>
-      <w:bookmarkStart w:id="25" w:name="_Toc366168261"/>
-      <w:bookmarkEnd w:id="24"/>
+      <w:bookmarkStart w:id="25" w:name="_3.2_Thread_Class"/>
+      <w:bookmarkStart w:id="26" w:name="_Toc366242432"/>
+      <w:bookmarkEnd w:id="25"/>
       <w:r>
         <w:rPr>
           <w:rFonts w:cs="Times New Roman"/>
@@ -10198,7 +10928,7 @@
         </w:rPr>
         <w:t>3.2 Thread Class</w:t>
       </w:r>
-      <w:bookmarkEnd w:id="25"/>
+      <w:bookmarkEnd w:id="26"/>
     </w:p>
     <w:p>
       <w:pPr>
@@ -10431,9 +11161,9 @@
           <w:szCs w:val="24"/>
         </w:rPr>
       </w:pPr>
-      <w:bookmarkStart w:id="26" w:name="_3.3_Window_Class"/>
-      <w:bookmarkStart w:id="27" w:name="_Toc366168262"/>
-      <w:bookmarkEnd w:id="26"/>
+      <w:bookmarkStart w:id="27" w:name="_3.3_Window_Class"/>
+      <w:bookmarkStart w:id="28" w:name="_Toc366242433"/>
+      <w:bookmarkEnd w:id="27"/>
       <w:r>
         <w:rPr>
           <w:rFonts w:cs="Times New Roman"/>
@@ -10441,7 +11171,7 @@
         </w:rPr>
         <w:t>3.3 Window Class</w:t>
       </w:r>
-      <w:bookmarkEnd w:id="27"/>
+      <w:bookmarkEnd w:id="28"/>
     </w:p>
     <w:p>
       <w:pPr>
@@ -14458,14 +15188,14 @@
       <w:pPr>
         <w:pStyle w:val="Heading1"/>
       </w:pPr>
-      <w:bookmarkStart w:id="28" w:name="_4_Components_Classes"/>
-      <w:bookmarkStart w:id="29" w:name="_Toc366168263"/>
-      <w:bookmarkEnd w:id="28"/>
+      <w:bookmarkStart w:id="29" w:name="_4_Components_Classes"/>
+      <w:bookmarkStart w:id="30" w:name="_Toc366242434"/>
+      <w:bookmarkEnd w:id="29"/>
       <w:r>
         <w:lastRenderedPageBreak/>
         <w:t>4 Components Classes Specification</w:t>
       </w:r>
-      <w:bookmarkEnd w:id="29"/>
+      <w:bookmarkEnd w:id="30"/>
     </w:p>
     <w:p>
       <w:r>
@@ -14491,11 +15221,13 @@
       <w:pPr>
         <w:pStyle w:val="Heading2"/>
       </w:pPr>
-      <w:bookmarkStart w:id="30" w:name="_Toc366168264"/>
+      <w:bookmarkStart w:id="31" w:name="_4.1_Components"/>
+      <w:bookmarkStart w:id="32" w:name="_Toc366242435"/>
+      <w:bookmarkEnd w:id="31"/>
       <w:r>
         <w:t>4.1 Components</w:t>
       </w:r>
-      <w:bookmarkEnd w:id="30"/>
+      <w:bookmarkEnd w:id="32"/>
     </w:p>
     <w:p>
       <w:r>
@@ -14675,13 +15407,13 @@
       <w:pPr>
         <w:pStyle w:val="Heading3"/>
       </w:pPr>
-      <w:bookmarkStart w:id="31" w:name="_4.1.1_Component"/>
-      <w:bookmarkStart w:id="32" w:name="_Toc366168265"/>
-      <w:bookmarkEnd w:id="31"/>
+      <w:bookmarkStart w:id="33" w:name="_4.1.1_Component"/>
+      <w:bookmarkStart w:id="34" w:name="_Toc366242436"/>
+      <w:bookmarkEnd w:id="33"/>
       <w:r>
         <w:t>4.1.1 Component</w:t>
       </w:r>
-      <w:bookmarkEnd w:id="32"/>
+      <w:bookmarkEnd w:id="34"/>
     </w:p>
     <w:p>
       <w:r>
@@ -16520,9 +17252,9 @@
       <w:pPr>
         <w:pStyle w:val="Heading3"/>
       </w:pPr>
-      <w:bookmarkStart w:id="33" w:name="_4.1.2_Label_Component"/>
-      <w:bookmarkStart w:id="34" w:name="_Toc366168266"/>
-      <w:bookmarkEnd w:id="33"/>
+      <w:bookmarkStart w:id="35" w:name="_4.1.2_Label_Component"/>
+      <w:bookmarkStart w:id="36" w:name="_Toc366242437"/>
+      <w:bookmarkEnd w:id="35"/>
       <w:r>
         <w:t>4.1.</w:t>
       </w:r>
@@ -16538,7 +17270,7 @@
       <w:r>
         <w:t xml:space="preserve"> Component</w:t>
       </w:r>
-      <w:bookmarkEnd w:id="34"/>
+      <w:bookmarkEnd w:id="36"/>
     </w:p>
     <w:p>
       <w:r>
@@ -17109,13 +17841,13 @@
       <w:pPr>
         <w:pStyle w:val="Heading3"/>
       </w:pPr>
-      <w:bookmarkStart w:id="35" w:name="_4.1.3_Button_Component"/>
-      <w:bookmarkStart w:id="36" w:name="_Toc366168267"/>
-      <w:bookmarkEnd w:id="35"/>
+      <w:bookmarkStart w:id="37" w:name="_4.1.3_Button_Component"/>
+      <w:bookmarkStart w:id="38" w:name="_Toc366242438"/>
+      <w:bookmarkEnd w:id="37"/>
       <w:r>
         <w:t>4.1.3 Button Component</w:t>
       </w:r>
-      <w:bookmarkEnd w:id="36"/>
+      <w:bookmarkEnd w:id="38"/>
     </w:p>
     <w:p>
       <w:r>
@@ -17319,13 +18051,13 @@
       <w:pPr>
         <w:pStyle w:val="Heading3"/>
       </w:pPr>
-      <w:bookmarkStart w:id="37" w:name="_4.1.4_Edit_Component"/>
-      <w:bookmarkStart w:id="38" w:name="_Toc366168268"/>
-      <w:bookmarkEnd w:id="37"/>
+      <w:bookmarkStart w:id="39" w:name="_4.1.4_Edit_Component"/>
+      <w:bookmarkStart w:id="40" w:name="_Toc366242439"/>
+      <w:bookmarkEnd w:id="39"/>
       <w:r>
         <w:t>4.1.4 Edit Component</w:t>
       </w:r>
-      <w:bookmarkEnd w:id="38"/>
+      <w:bookmarkEnd w:id="40"/>
     </w:p>
     <w:p>
       <w:r>
@@ -18030,9 +18762,9 @@
       <w:pPr>
         <w:pStyle w:val="Heading3"/>
       </w:pPr>
-      <w:bookmarkStart w:id="39" w:name="_4.1.5_VerticalScrollBar_Component"/>
-      <w:bookmarkStart w:id="40" w:name="_Toc366168269"/>
-      <w:bookmarkEnd w:id="39"/>
+      <w:bookmarkStart w:id="41" w:name="_4.1.5_VerticalScrollBar_Component"/>
+      <w:bookmarkStart w:id="42" w:name="_Toc366242440"/>
+      <w:bookmarkEnd w:id="41"/>
       <w:r>
         <w:t xml:space="preserve">4.1.5 </w:t>
       </w:r>
@@ -18044,7 +18776,7 @@
       <w:r>
         <w:t xml:space="preserve"> Component</w:t>
       </w:r>
-      <w:bookmarkEnd w:id="40"/>
+      <w:bookmarkEnd w:id="42"/>
     </w:p>
     <w:p>
       <w:r>
@@ -18657,9 +19389,9 @@
       <w:pPr>
         <w:pStyle w:val="Heading3"/>
       </w:pPr>
-      <w:bookmarkStart w:id="41" w:name="_4.1.6_HorizontalScrollBar_Component"/>
-      <w:bookmarkStart w:id="42" w:name="_Toc366168270"/>
-      <w:bookmarkEnd w:id="41"/>
+      <w:bookmarkStart w:id="43" w:name="_4.1.6_HorizontalScrollBar_Component"/>
+      <w:bookmarkStart w:id="44" w:name="_Toc366242441"/>
+      <w:bookmarkEnd w:id="43"/>
       <w:r>
         <w:lastRenderedPageBreak/>
         <w:t xml:space="preserve">4.1.6 </w:t>
@@ -18672,7 +19404,7 @@
       <w:r>
         <w:t xml:space="preserve"> Component</w:t>
       </w:r>
-      <w:bookmarkEnd w:id="42"/>
+      <w:bookmarkEnd w:id="44"/>
     </w:p>
     <w:p>
       <w:r>
@@ -19276,9 +20008,9 @@
       <w:pPr>
         <w:pStyle w:val="Heading3"/>
       </w:pPr>
-      <w:bookmarkStart w:id="43" w:name="_4.1.7_CheckBox_Component"/>
-      <w:bookmarkStart w:id="44" w:name="_Toc366168271"/>
-      <w:bookmarkEnd w:id="43"/>
+      <w:bookmarkStart w:id="45" w:name="_4.1.7_CheckBox_Component"/>
+      <w:bookmarkStart w:id="46" w:name="_Toc366242442"/>
+      <w:bookmarkEnd w:id="45"/>
       <w:r>
         <w:t xml:space="preserve">4.1.7 </w:t>
       </w:r>
@@ -19290,7 +20022,7 @@
       <w:r>
         <w:t xml:space="preserve"> Component</w:t>
       </w:r>
-      <w:bookmarkEnd w:id="44"/>
+      <w:bookmarkEnd w:id="46"/>
     </w:p>
     <w:p>
       <w:proofErr w:type="spellStart"/>
@@ -19489,13 +20221,7 @@
         <w:t xml:space="preserve">(string _value) </w:t>
       </w:r>
       <w:r>
-        <w:t xml:space="preserve">— </w:t>
-      </w:r>
-      <w:r>
-        <w:t>sets</w:t>
-      </w:r>
-      <w:r>
-        <w:t xml:space="preserve"> the symbol that will be used to marked checked </w:t>
+        <w:t xml:space="preserve">— sets the symbol that will be used to marked checked </w:t>
       </w:r>
       <w:proofErr w:type="spellStart"/>
       <w:r>
@@ -19839,9 +20565,9 @@
       <w:pPr>
         <w:pStyle w:val="Heading3"/>
       </w:pPr>
-      <w:bookmarkStart w:id="45" w:name="_4.1.8_ListBox_Component"/>
-      <w:bookmarkStart w:id="46" w:name="_Toc366168272"/>
-      <w:bookmarkEnd w:id="45"/>
+      <w:bookmarkStart w:id="47" w:name="_4.1.8_ListBox_Component"/>
+      <w:bookmarkStart w:id="48" w:name="_Toc366242443"/>
+      <w:bookmarkEnd w:id="47"/>
       <w:r>
         <w:t xml:space="preserve">4.1.8 </w:t>
       </w:r>
@@ -19853,7 +20579,7 @@
       <w:r>
         <w:t xml:space="preserve"> Component</w:t>
       </w:r>
-      <w:bookmarkEnd w:id="46"/>
+      <w:bookmarkEnd w:id="48"/>
     </w:p>
     <w:p>
       <w:proofErr w:type="spellStart"/>
@@ -20932,6 +21658,637 @@
         <w:t xml:space="preserve"> — removes item at the specified index.</w:t>
       </w:r>
     </w:p>
+    <w:p/>
+    <w:p>
+      <w:pPr>
+        <w:pStyle w:val="Heading2"/>
+      </w:pPr>
+      <w:bookmarkStart w:id="49" w:name="_4.2_PopupMenu"/>
+      <w:bookmarkStart w:id="50" w:name="_Toc366242444"/>
+      <w:bookmarkEnd w:id="49"/>
+      <w:r>
+        <w:t xml:space="preserve">4.2 </w:t>
+      </w:r>
+      <w:proofErr w:type="spellStart"/>
+      <w:r>
+        <w:t>PopupMenu</w:t>
+      </w:r>
+      <w:bookmarkEnd w:id="50"/>
+      <w:proofErr w:type="spellEnd"/>
+    </w:p>
+    <w:p>
+      <w:r>
+        <w:t>Popup menus allows to organize main menu or context menu in your program. There is still no possibility to create nested menus but this feature will come shortly.</w:t>
+      </w:r>
+    </w:p>
+    <w:p/>
+    <w:p>
+      <w:r>
+        <w:t>Constructor:</w:t>
+      </w:r>
+    </w:p>
+    <w:p>
+      <w:pPr>
+        <w:rPr>
+          <w:rFonts w:ascii="Courier New" w:hAnsi="Courier New" w:cs="Courier New"/>
+        </w:rPr>
+      </w:pPr>
+      <w:proofErr w:type="gramStart"/>
+      <w:r>
+        <w:rPr>
+          <w:rFonts w:ascii="Courier New" w:hAnsi="Courier New" w:cs="Courier New"/>
+        </w:rPr>
+        <w:t>public</w:t>
+      </w:r>
+      <w:proofErr w:type="gramEnd"/>
+      <w:r>
+        <w:rPr>
+          <w:rFonts w:ascii="Courier New" w:hAnsi="Courier New" w:cs="Courier New"/>
+        </w:rPr>
+        <w:t xml:space="preserve"> </w:t>
+      </w:r>
+      <w:proofErr w:type="spellStart"/>
+      <w:r>
+        <w:rPr>
+          <w:rFonts w:ascii="Courier New" w:hAnsi="Courier New" w:cs="Courier New"/>
+        </w:rPr>
+        <w:t>PopupMenu</w:t>
+      </w:r>
+      <w:proofErr w:type="spellEnd"/>
+      <w:r>
+        <w:rPr>
+          <w:rFonts w:ascii="Courier New" w:hAnsi="Courier New" w:cs="Courier New"/>
+        </w:rPr>
+        <w:t>(</w:t>
+      </w:r>
+      <w:proofErr w:type="spellStart"/>
+      <w:r>
+        <w:rPr>
+          <w:rFonts w:ascii="Courier New" w:hAnsi="Courier New" w:cs="Courier New"/>
+        </w:rPr>
+        <w:t>int</w:t>
+      </w:r>
+      <w:proofErr w:type="spellEnd"/>
+      <w:r>
+        <w:rPr>
+          <w:rFonts w:ascii="Courier New" w:hAnsi="Courier New" w:cs="Courier New"/>
+        </w:rPr>
+        <w:t xml:space="preserve"> x, </w:t>
+      </w:r>
+      <w:proofErr w:type="spellStart"/>
+      <w:r>
+        <w:rPr>
+          <w:rFonts w:ascii="Courier New" w:hAnsi="Courier New" w:cs="Courier New"/>
+        </w:rPr>
+        <w:t>int</w:t>
+      </w:r>
+      <w:proofErr w:type="spellEnd"/>
+      <w:r>
+        <w:rPr>
+          <w:rFonts w:ascii="Courier New" w:hAnsi="Courier New" w:cs="Courier New"/>
+        </w:rPr>
+        <w:t xml:space="preserve"> y, </w:t>
+      </w:r>
+      <w:proofErr w:type="spellStart"/>
+      <w:r>
+        <w:rPr>
+          <w:rFonts w:ascii="Courier New" w:hAnsi="Courier New" w:cs="Courier New"/>
+        </w:rPr>
+        <w:t>int</w:t>
+      </w:r>
+      <w:proofErr w:type="spellEnd"/>
+      <w:r>
+        <w:rPr>
+          <w:rFonts w:ascii="Courier New" w:hAnsi="Courier New" w:cs="Courier New"/>
+        </w:rPr>
+        <w:t xml:space="preserve"> width, </w:t>
+      </w:r>
+      <w:proofErr w:type="spellStart"/>
+      <w:r>
+        <w:rPr>
+          <w:rFonts w:ascii="Courier New" w:hAnsi="Courier New" w:cs="Courier New"/>
+        </w:rPr>
+        <w:t>int</w:t>
+      </w:r>
+      <w:proofErr w:type="spellEnd"/>
+      <w:r>
+        <w:rPr>
+          <w:rFonts w:ascii="Courier New" w:hAnsi="Courier New" w:cs="Courier New"/>
+        </w:rPr>
+        <w:t xml:space="preserve"> height, </w:t>
+      </w:r>
+      <w:proofErr w:type="spellStart"/>
+      <w:r>
+        <w:rPr>
+          <w:rFonts w:ascii="Courier New" w:hAnsi="Courier New" w:cs="Courier New"/>
+        </w:rPr>
+        <w:t>int</w:t>
+      </w:r>
+      <w:proofErr w:type="spellEnd"/>
+      <w:r>
+        <w:rPr>
+          <w:rFonts w:ascii="Courier New" w:hAnsi="Courier New" w:cs="Courier New"/>
+        </w:rPr>
+        <w:t xml:space="preserve"> </w:t>
+      </w:r>
+      <w:proofErr w:type="spellStart"/>
+      <w:r>
+        <w:rPr>
+          <w:rFonts w:ascii="Courier New" w:hAnsi="Courier New" w:cs="Courier New"/>
+        </w:rPr>
+        <w:t>backgroundColor</w:t>
+      </w:r>
+      <w:proofErr w:type="spellEnd"/>
+      <w:r>
+        <w:rPr>
+          <w:rFonts w:ascii="Courier New" w:hAnsi="Courier New" w:cs="Courier New"/>
+        </w:rPr>
+        <w:t xml:space="preserve">, </w:t>
+      </w:r>
+      <w:proofErr w:type="spellStart"/>
+      <w:r>
+        <w:rPr>
+          <w:rFonts w:ascii="Courier New" w:hAnsi="Courier New" w:cs="Courier New"/>
+        </w:rPr>
+        <w:t>bool</w:t>
+      </w:r>
+      <w:proofErr w:type="spellEnd"/>
+      <w:r>
+        <w:rPr>
+          <w:rFonts w:ascii="Courier New" w:hAnsi="Courier New" w:cs="Courier New"/>
+        </w:rPr>
+        <w:t xml:space="preserve"> _</w:t>
+      </w:r>
+      <w:proofErr w:type="spellStart"/>
+      <w:r>
+        <w:rPr>
+          <w:rFonts w:ascii="Courier New" w:hAnsi="Courier New" w:cs="Courier New"/>
+        </w:rPr>
+        <w:t>allowAutoHeight</w:t>
+      </w:r>
+      <w:proofErr w:type="spellEnd"/>
+      <w:r>
+        <w:rPr>
+          <w:rFonts w:ascii="Courier New" w:hAnsi="Courier New" w:cs="Courier New"/>
+        </w:rPr>
+        <w:t>)</w:t>
+      </w:r>
+    </w:p>
+    <w:p>
+      <w:r>
+        <w:t>“</w:t>
+      </w:r>
+      <w:proofErr w:type="gramStart"/>
+      <w:r>
+        <w:rPr>
+          <w:rFonts w:ascii="Courier New" w:hAnsi="Courier New" w:cs="Courier New"/>
+        </w:rPr>
+        <w:t>x</w:t>
+      </w:r>
+      <w:proofErr w:type="gramEnd"/>
+      <w:r>
+        <w:t>” — the X coordinate of the menu in screen coordinates.</w:t>
+      </w:r>
+    </w:p>
+    <w:p>
+      <w:r>
+        <w:t>“</w:t>
+      </w:r>
+      <w:proofErr w:type="gramStart"/>
+      <w:r>
+        <w:rPr>
+          <w:rFonts w:ascii="Courier New" w:hAnsi="Courier New" w:cs="Courier New"/>
+        </w:rPr>
+        <w:t>y</w:t>
+      </w:r>
+      <w:proofErr w:type="gramEnd"/>
+      <w:r>
+        <w:t>” — the Y coordinate of the menu in screen coordinates.</w:t>
+      </w:r>
+    </w:p>
+    <w:p>
+      <w:r>
+        <w:t>“</w:t>
+      </w:r>
+      <w:proofErr w:type="gramStart"/>
+      <w:r>
+        <w:rPr>
+          <w:rFonts w:ascii="Courier New" w:hAnsi="Courier New" w:cs="Courier New"/>
+        </w:rPr>
+        <w:t>width</w:t>
+      </w:r>
+      <w:proofErr w:type="gramEnd"/>
+      <w:r>
+        <w:t>” — width of the menu.</w:t>
+      </w:r>
+    </w:p>
+    <w:p>
+      <w:r>
+        <w:t>“</w:t>
+      </w:r>
+      <w:proofErr w:type="gramStart"/>
+      <w:r>
+        <w:rPr>
+          <w:rFonts w:ascii="Courier New" w:hAnsi="Courier New" w:cs="Courier New"/>
+        </w:rPr>
+        <w:t>height</w:t>
+      </w:r>
+      <w:proofErr w:type="gramEnd"/>
+      <w:r>
+        <w:t>” — height of the menu.</w:t>
+      </w:r>
+    </w:p>
+    <w:p>
+      <w:r>
+        <w:t>“</w:t>
+      </w:r>
+      <w:proofErr w:type="spellStart"/>
+      <w:proofErr w:type="gramStart"/>
+      <w:r>
+        <w:rPr>
+          <w:rFonts w:ascii="Courier New" w:hAnsi="Courier New" w:cs="Courier New"/>
+        </w:rPr>
+        <w:t>backgroundColor</w:t>
+      </w:r>
+      <w:proofErr w:type="spellEnd"/>
+      <w:proofErr w:type="gramEnd"/>
+      <w:r>
+        <w:t>” — the background color of the menu. Can be “nil”.</w:t>
+      </w:r>
+    </w:p>
+    <w:p>
+      <w:r>
+        <w:t>“</w:t>
+      </w:r>
+      <w:r>
+        <w:rPr>
+          <w:rFonts w:ascii="Courier New" w:hAnsi="Courier New" w:cs="Courier New"/>
+        </w:rPr>
+        <w:t>_</w:t>
+      </w:r>
+      <w:proofErr w:type="spellStart"/>
+      <w:r>
+        <w:rPr>
+          <w:rFonts w:ascii="Courier New" w:hAnsi="Courier New" w:cs="Courier New"/>
+        </w:rPr>
+        <w:t>allowAutoHeight</w:t>
+      </w:r>
+      <w:proofErr w:type="spellEnd"/>
+      <w:r>
+        <w:t>” — enable this option if you want your menu to automatically adjust its width to the maximal width of its components.</w:t>
+      </w:r>
+    </w:p>
+    <w:p/>
+    <w:p>
+      <w:r>
+        <w:t>Methods:</w:t>
+      </w:r>
+    </w:p>
+    <w:p>
+      <w:proofErr w:type="gramStart"/>
+      <w:r>
+        <w:rPr>
+          <w:rFonts w:ascii="Courier New" w:hAnsi="Courier New" w:cs="Courier New"/>
+        </w:rPr>
+        <w:t>public</w:t>
+      </w:r>
+      <w:proofErr w:type="gramEnd"/>
+      <w:r>
+        <w:rPr>
+          <w:rFonts w:ascii="Courier New" w:hAnsi="Courier New" w:cs="Courier New"/>
+        </w:rPr>
+        <w:t xml:space="preserve"> void </w:t>
+      </w:r>
+      <w:proofErr w:type="spellStart"/>
+      <w:r>
+        <w:rPr>
+          <w:rFonts w:ascii="Courier New" w:hAnsi="Courier New" w:cs="Courier New"/>
+        </w:rPr>
+        <w:t>AddComponent</w:t>
+      </w:r>
+      <w:proofErr w:type="spellEnd"/>
+      <w:r>
+        <w:rPr>
+          <w:rFonts w:ascii="Courier New" w:hAnsi="Courier New" w:cs="Courier New"/>
+        </w:rPr>
+        <w:t>(Component component)</w:t>
+      </w:r>
+      <w:r>
+        <w:t xml:space="preserve"> — adds new component to the menu.</w:t>
+      </w:r>
+    </w:p>
+    <w:p>
+      <w:proofErr w:type="gramStart"/>
+      <w:r>
+        <w:rPr>
+          <w:rFonts w:ascii="Courier New" w:hAnsi="Courier New" w:cs="Courier New"/>
+        </w:rPr>
+        <w:lastRenderedPageBreak/>
+        <w:t>public</w:t>
+      </w:r>
+      <w:proofErr w:type="gramEnd"/>
+      <w:r>
+        <w:rPr>
+          <w:rFonts w:ascii="Courier New" w:hAnsi="Courier New" w:cs="Courier New"/>
+        </w:rPr>
+        <w:t xml:space="preserve"> void Clear()</w:t>
+      </w:r>
+      <w:r>
+        <w:t xml:space="preserve"> — clears the menu.</w:t>
+      </w:r>
+    </w:p>
+    <w:p>
+      <w:proofErr w:type="gramStart"/>
+      <w:r>
+        <w:rPr>
+          <w:rFonts w:ascii="Courier New" w:hAnsi="Courier New" w:cs="Courier New"/>
+        </w:rPr>
+        <w:t>public</w:t>
+      </w:r>
+      <w:proofErr w:type="gramEnd"/>
+      <w:r>
+        <w:rPr>
+          <w:rFonts w:ascii="Courier New" w:hAnsi="Courier New" w:cs="Courier New"/>
+        </w:rPr>
+        <w:t xml:space="preserve"> </w:t>
+      </w:r>
+      <w:proofErr w:type="spellStart"/>
+      <w:r>
+        <w:rPr>
+          <w:rFonts w:ascii="Courier New" w:hAnsi="Courier New" w:cs="Courier New"/>
+        </w:rPr>
+        <w:t>bool</w:t>
+      </w:r>
+      <w:proofErr w:type="spellEnd"/>
+      <w:r>
+        <w:rPr>
+          <w:rFonts w:ascii="Courier New" w:hAnsi="Courier New" w:cs="Courier New"/>
+        </w:rPr>
+        <w:t xml:space="preserve"> </w:t>
+      </w:r>
+      <w:proofErr w:type="spellStart"/>
+      <w:r>
+        <w:rPr>
+          <w:rFonts w:ascii="Courier New" w:hAnsi="Courier New" w:cs="Courier New"/>
+        </w:rPr>
+        <w:t>GetIsOpened</w:t>
+      </w:r>
+      <w:proofErr w:type="spellEnd"/>
+      <w:r>
+        <w:rPr>
+          <w:rFonts w:ascii="Courier New" w:hAnsi="Courier New" w:cs="Courier New"/>
+        </w:rPr>
+        <w:t>()</w:t>
+      </w:r>
+      <w:r>
+        <w:t xml:space="preserve"> — gets if the menu is opened.</w:t>
+      </w:r>
+    </w:p>
+    <w:p>
+      <w:proofErr w:type="gramStart"/>
+      <w:r>
+        <w:rPr>
+          <w:rFonts w:ascii="Courier New" w:hAnsi="Courier New" w:cs="Courier New"/>
+        </w:rPr>
+        <w:t>public</w:t>
+      </w:r>
+      <w:proofErr w:type="gramEnd"/>
+      <w:r>
+        <w:rPr>
+          <w:rFonts w:ascii="Courier New" w:hAnsi="Courier New" w:cs="Courier New"/>
+        </w:rPr>
+        <w:t xml:space="preserve"> </w:t>
+      </w:r>
+      <w:proofErr w:type="spellStart"/>
+      <w:r>
+        <w:rPr>
+          <w:rFonts w:ascii="Courier New" w:hAnsi="Courier New" w:cs="Courier New"/>
+        </w:rPr>
+        <w:t>bool</w:t>
+      </w:r>
+      <w:proofErr w:type="spellEnd"/>
+      <w:r>
+        <w:rPr>
+          <w:rFonts w:ascii="Courier New" w:hAnsi="Courier New" w:cs="Courier New"/>
+        </w:rPr>
+        <w:t xml:space="preserve"> Contains(</w:t>
+      </w:r>
+      <w:proofErr w:type="spellStart"/>
+      <w:r>
+        <w:rPr>
+          <w:rFonts w:ascii="Courier New" w:hAnsi="Courier New" w:cs="Courier New"/>
+        </w:rPr>
+        <w:t>int</w:t>
+      </w:r>
+      <w:proofErr w:type="spellEnd"/>
+      <w:r>
+        <w:rPr>
+          <w:rFonts w:ascii="Courier New" w:hAnsi="Courier New" w:cs="Courier New"/>
+        </w:rPr>
+        <w:t xml:space="preserve"> x, </w:t>
+      </w:r>
+      <w:proofErr w:type="spellStart"/>
+      <w:r>
+        <w:rPr>
+          <w:rFonts w:ascii="Courier New" w:hAnsi="Courier New" w:cs="Courier New"/>
+        </w:rPr>
+        <w:t>int</w:t>
+      </w:r>
+      <w:proofErr w:type="spellEnd"/>
+      <w:r>
+        <w:rPr>
+          <w:rFonts w:ascii="Courier New" w:hAnsi="Courier New" w:cs="Courier New"/>
+        </w:rPr>
+        <w:t xml:space="preserve"> y)</w:t>
+      </w:r>
+      <w:r>
+        <w:t xml:space="preserve"> — gets if the menu contains specified point.</w:t>
+      </w:r>
+    </w:p>
+    <w:p>
+      <w:proofErr w:type="gramStart"/>
+      <w:r>
+        <w:rPr>
+          <w:rFonts w:ascii="Courier New" w:hAnsi="Courier New" w:cs="Courier New"/>
+        </w:rPr>
+        <w:t>public</w:t>
+      </w:r>
+      <w:proofErr w:type="gramEnd"/>
+      <w:r>
+        <w:rPr>
+          <w:rFonts w:ascii="Courier New" w:hAnsi="Courier New" w:cs="Courier New"/>
+        </w:rPr>
+        <w:t xml:space="preserve"> void Open()</w:t>
+      </w:r>
+      <w:r>
+        <w:t xml:space="preserve"> — opens the menu.</w:t>
+      </w:r>
+    </w:p>
+    <w:p>
+      <w:proofErr w:type="gramStart"/>
+      <w:r>
+        <w:rPr>
+          <w:rFonts w:ascii="Courier New" w:hAnsi="Courier New" w:cs="Courier New"/>
+        </w:rPr>
+        <w:t>public</w:t>
+      </w:r>
+      <w:proofErr w:type="gramEnd"/>
+      <w:r>
+        <w:rPr>
+          <w:rFonts w:ascii="Courier New" w:hAnsi="Courier New" w:cs="Courier New"/>
+        </w:rPr>
+        <w:t xml:space="preserve"> void Close()</w:t>
+      </w:r>
+      <w:r>
+        <w:t xml:space="preserve"> — closes the menu.</w:t>
+      </w:r>
+    </w:p>
+    <w:p>
+      <w:proofErr w:type="gramStart"/>
+      <w:r>
+        <w:rPr>
+          <w:rFonts w:ascii="Courier New" w:hAnsi="Courier New" w:cs="Courier New"/>
+        </w:rPr>
+        <w:t>public</w:t>
+      </w:r>
+      <w:proofErr w:type="gramEnd"/>
+      <w:r>
+        <w:rPr>
+          <w:rFonts w:ascii="Courier New" w:hAnsi="Courier New" w:cs="Courier New"/>
+        </w:rPr>
+        <w:t xml:space="preserve"> void </w:t>
+      </w:r>
+      <w:proofErr w:type="spellStart"/>
+      <w:r>
+        <w:rPr>
+          <w:rFonts w:ascii="Courier New" w:hAnsi="Courier New" w:cs="Courier New"/>
+        </w:rPr>
+        <w:t>OpenClose</w:t>
+      </w:r>
+      <w:proofErr w:type="spellEnd"/>
+      <w:r>
+        <w:rPr>
+          <w:rFonts w:ascii="Courier New" w:hAnsi="Courier New" w:cs="Courier New"/>
+        </w:rPr>
+        <w:t>()</w:t>
+      </w:r>
+      <w:r>
+        <w:t xml:space="preserve"> — opens or closes the menu depending on its current state.</w:t>
+      </w:r>
+    </w:p>
+    <w:p/>
+    <w:p>
+      <w:r>
+        <w:t xml:space="preserve">To properly use menus just add them to the window by calling </w:t>
+      </w:r>
+      <w:r>
+        <w:t>“</w:t>
+      </w:r>
+      <w:proofErr w:type="spellStart"/>
+      <w:r>
+        <w:rPr>
+          <w:rFonts w:ascii="Courier New" w:hAnsi="Courier New" w:cs="Courier New"/>
+        </w:rPr>
+        <w:t>window</w:t>
+      </w:r>
+      <w:proofErr w:type="gramStart"/>
+      <w:r>
+        <w:rPr>
+          <w:rFonts w:ascii="Courier New" w:hAnsi="Courier New" w:cs="Courier New"/>
+        </w:rPr>
+        <w:t>:AddMenu</w:t>
+      </w:r>
+      <w:proofErr w:type="spellEnd"/>
+      <w:proofErr w:type="gramEnd"/>
+      <w:r>
+        <w:rPr>
+          <w:rFonts w:ascii="Courier New" w:hAnsi="Courier New" w:cs="Courier New"/>
+        </w:rPr>
+        <w:t>(</w:t>
+      </w:r>
+      <w:proofErr w:type="spellStart"/>
+      <w:r>
+        <w:rPr>
+          <w:rFonts w:ascii="Courier New" w:hAnsi="Courier New" w:cs="Courier New"/>
+        </w:rPr>
+        <w:t>menuName</w:t>
+      </w:r>
+      <w:proofErr w:type="spellEnd"/>
+      <w:r>
+        <w:rPr>
+          <w:rFonts w:ascii="Courier New" w:hAnsi="Courier New" w:cs="Courier New"/>
+        </w:rPr>
+        <w:t xml:space="preserve">, </w:t>
+      </w:r>
+      <w:proofErr w:type="spellStart"/>
+      <w:r>
+        <w:rPr>
+          <w:rFonts w:ascii="Courier New" w:hAnsi="Courier New" w:cs="Courier New"/>
+        </w:rPr>
+        <w:t>menuInstance</w:t>
+      </w:r>
+      <w:proofErr w:type="spellEnd"/>
+      <w:r>
+        <w:rPr>
+          <w:rFonts w:ascii="Courier New" w:hAnsi="Courier New" w:cs="Courier New"/>
+        </w:rPr>
+        <w:t>)</w:t>
+      </w:r>
+      <w:r>
+        <w:t>”</w:t>
+      </w:r>
+      <w:r>
+        <w:t xml:space="preserve">. Then call </w:t>
+      </w:r>
+      <w:r>
+        <w:t>“</w:t>
+      </w:r>
+      <w:proofErr w:type="spellStart"/>
+      <w:r>
+        <w:rPr>
+          <w:rFonts w:ascii="Courier New" w:hAnsi="Courier New" w:cs="Courier New"/>
+        </w:rPr>
+        <w:t>window</w:t>
+      </w:r>
+      <w:proofErr w:type="gramStart"/>
+      <w:r>
+        <w:rPr>
+          <w:rFonts w:ascii="Courier New" w:hAnsi="Courier New" w:cs="Courier New"/>
+        </w:rPr>
+        <w:t>:OpenCloseMenu</w:t>
+      </w:r>
+      <w:proofErr w:type="spellEnd"/>
+      <w:proofErr w:type="gramEnd"/>
+      <w:r>
+        <w:rPr>
+          <w:rFonts w:ascii="Courier New" w:hAnsi="Courier New" w:cs="Courier New"/>
+        </w:rPr>
+        <w:t>(</w:t>
+      </w:r>
+      <w:proofErr w:type="spellStart"/>
+      <w:r>
+        <w:rPr>
+          <w:rFonts w:ascii="Courier New" w:hAnsi="Courier New" w:cs="Courier New"/>
+        </w:rPr>
+        <w:t>menuName</w:t>
+      </w:r>
+      <w:proofErr w:type="spellEnd"/>
+      <w:r>
+        <w:rPr>
+          <w:rFonts w:ascii="Courier New" w:hAnsi="Courier New" w:cs="Courier New"/>
+        </w:rPr>
+        <w:t>)</w:t>
+      </w:r>
+      <w:r>
+        <w:t>”</w:t>
+      </w:r>
+      <w:r>
+        <w:t xml:space="preserve"> to open or close your menu. This will </w:t>
+      </w:r>
+      <w:r>
+        <w:t>save you from conflicts with multiple menus showing in one time.</w:t>
+      </w:r>
+    </w:p>
     <w:p>
       <w:pPr>
         <w:spacing w:after="160" w:line="259" w:lineRule="auto"/>
@@ -20939,8 +22296,6 @@
       <w:r>
         <w:br w:type="page"/>
       </w:r>
-      <w:bookmarkStart w:id="47" w:name="_GoBack"/>
-      <w:bookmarkEnd w:id="47"/>
     </w:p>
     <w:p>
       <w:pPr>
@@ -20950,7 +22305,9 @@
           <w:szCs w:val="24"/>
         </w:rPr>
       </w:pPr>
-      <w:bookmarkStart w:id="48" w:name="_Toc366168273"/>
+      <w:bookmarkStart w:id="51" w:name="_5_System_Classes"/>
+      <w:bookmarkStart w:id="52" w:name="_Toc366242445"/>
+      <w:bookmarkEnd w:id="51"/>
       <w:r>
         <w:lastRenderedPageBreak/>
         <w:t xml:space="preserve">5 </w:t>
@@ -20962,9 +22319,15 @@
         </w:rPr>
         <w:t>System Classes Specification</w:t>
       </w:r>
-      <w:bookmarkEnd w:id="48"/>
-    </w:p>
-    <w:p>
+      <w:bookmarkEnd w:id="52"/>
+    </w:p>
+    <w:p>
+      <w:pPr>
+        <w:rPr>
+          <w:rFonts w:cs="Times New Roman"/>
+          <w:szCs w:val="24"/>
+        </w:rPr>
+      </w:pPr>
       <w:r>
         <w:rPr>
           <w:rFonts w:cs="Times New Roman"/>
@@ -20973,8 +22336,823 @@
         <w:t>System classes are not designed to be created by user’s programs but their objects can be accessed through the system class. Because of that this section of the guide will describe the accessible system classes and their interfaces.</w:t>
       </w:r>
     </w:p>
+    <w:p>
+      <w:pPr>
+        <w:rPr>
+          <w:rFonts w:cs="Times New Roman"/>
+          <w:szCs w:val="24"/>
+        </w:rPr>
+      </w:pPr>
+    </w:p>
+    <w:p>
+      <w:pPr>
+        <w:pStyle w:val="Heading2"/>
+      </w:pPr>
+      <w:bookmarkStart w:id="53" w:name="_Toc366242446"/>
+      <w:r>
+        <w:t>5.1 LongOS Class</w:t>
+      </w:r>
+      <w:bookmarkEnd w:id="53"/>
+    </w:p>
+    <w:p>
+      <w:r>
+        <w:t>The LongOS class is the main system class which all system’s methods and objects. There is only one instance of this class in LongOS — “</w:t>
+      </w:r>
+      <w:r>
+        <w:rPr>
+          <w:rFonts w:ascii="Courier New" w:hAnsi="Courier New" w:cs="Courier New"/>
+        </w:rPr>
+        <w:t>System</w:t>
+      </w:r>
+      <w:r>
+        <w:t>” object. From this object you can gain access to another system objects or perform some operations directly.</w:t>
+      </w:r>
+    </w:p>
+    <w:p/>
+    <w:p>
+      <w:r>
+        <w:t>Methods:</w:t>
+      </w:r>
+    </w:p>
+    <w:p>
+      <w:proofErr w:type="gramStart"/>
+      <w:r>
+        <w:rPr>
+          <w:rFonts w:ascii="Courier New" w:hAnsi="Courier New" w:cs="Courier New"/>
+        </w:rPr>
+        <w:t>public</w:t>
+      </w:r>
+      <w:proofErr w:type="gramEnd"/>
+      <w:r>
+        <w:rPr>
+          <w:rFonts w:ascii="Courier New" w:hAnsi="Courier New" w:cs="Courier New"/>
+        </w:rPr>
+        <w:t xml:space="preserve"> void </w:t>
+      </w:r>
+      <w:proofErr w:type="spellStart"/>
+      <w:r>
+        <w:rPr>
+          <w:rFonts w:ascii="Courier New" w:hAnsi="Courier New" w:cs="Courier New"/>
+        </w:rPr>
+        <w:t>LogRuntimeError</w:t>
+      </w:r>
+      <w:proofErr w:type="spellEnd"/>
+      <w:r>
+        <w:rPr>
+          <w:rFonts w:ascii="Courier New" w:hAnsi="Courier New" w:cs="Courier New"/>
+        </w:rPr>
+        <w:t xml:space="preserve">(string </w:t>
+      </w:r>
+      <w:proofErr w:type="spellStart"/>
+      <w:r>
+        <w:rPr>
+          <w:rFonts w:ascii="Courier New" w:hAnsi="Courier New" w:cs="Courier New"/>
+        </w:rPr>
+        <w:t>errorText</w:t>
+      </w:r>
+      <w:proofErr w:type="spellEnd"/>
+      <w:r>
+        <w:rPr>
+          <w:rFonts w:ascii="Courier New" w:hAnsi="Courier New" w:cs="Courier New"/>
+        </w:rPr>
+        <w:t>)</w:t>
+      </w:r>
+      <w:r>
+        <w:t xml:space="preserve"> — logs runtime error to the runtime log (/LongOS/Logs/runtime.log file). You can also use this command do debug values in your applications.</w:t>
+      </w:r>
+    </w:p>
+    <w:p>
+      <w:proofErr w:type="gramStart"/>
+      <w:r>
+        <w:rPr>
+          <w:rFonts w:ascii="Courier New" w:hAnsi="Courier New" w:cs="Courier New"/>
+        </w:rPr>
+        <w:t>public</w:t>
+      </w:r>
+      <w:proofErr w:type="gramEnd"/>
+      <w:r>
+        <w:rPr>
+          <w:rFonts w:ascii="Courier New" w:hAnsi="Courier New" w:cs="Courier New"/>
+        </w:rPr>
+        <w:t xml:space="preserve"> void </w:t>
+      </w:r>
+      <w:proofErr w:type="spellStart"/>
+      <w:r>
+        <w:rPr>
+          <w:rFonts w:ascii="Courier New" w:hAnsi="Courier New" w:cs="Courier New"/>
+        </w:rPr>
+        <w:t>SetCurrentApplication</w:t>
+      </w:r>
+      <w:proofErr w:type="spellEnd"/>
+      <w:r>
+        <w:rPr>
+          <w:rFonts w:ascii="Courier New" w:hAnsi="Courier New" w:cs="Courier New"/>
+        </w:rPr>
+        <w:t>(string id)</w:t>
+      </w:r>
+      <w:r>
+        <w:t xml:space="preserve"> — makes some application (specified by the id) active.</w:t>
+      </w:r>
+    </w:p>
+    <w:p>
+      <w:proofErr w:type="gramStart"/>
+      <w:r>
+        <w:rPr>
+          <w:rFonts w:ascii="Courier New" w:hAnsi="Courier New" w:cs="Courier New"/>
+        </w:rPr>
+        <w:t>public</w:t>
+      </w:r>
+      <w:proofErr w:type="gramEnd"/>
+      <w:r>
+        <w:rPr>
+          <w:rFonts w:ascii="Courier New" w:hAnsi="Courier New" w:cs="Courier New"/>
+        </w:rPr>
+        <w:t xml:space="preserve"> string </w:t>
+      </w:r>
+      <w:proofErr w:type="spellStart"/>
+      <w:r>
+        <w:rPr>
+          <w:rFonts w:ascii="Courier New" w:hAnsi="Courier New" w:cs="Courier New"/>
+        </w:rPr>
+        <w:t>GetCurrentVersion</w:t>
+      </w:r>
+      <w:proofErr w:type="spellEnd"/>
+      <w:r>
+        <w:rPr>
+          <w:rFonts w:ascii="Courier New" w:hAnsi="Courier New" w:cs="Courier New"/>
+        </w:rPr>
+        <w:t>()</w:t>
+      </w:r>
+      <w:r>
+        <w:t xml:space="preserve"> — gets the current version of the OS.</w:t>
+      </w:r>
+    </w:p>
+    <w:p>
+      <w:proofErr w:type="gramStart"/>
+      <w:r>
+        <w:rPr>
+          <w:rFonts w:ascii="Courier New" w:hAnsi="Courier New" w:cs="Courier New"/>
+        </w:rPr>
+        <w:t>public</w:t>
+      </w:r>
+      <w:proofErr w:type="gramEnd"/>
+      <w:r>
+        <w:rPr>
+          <w:rFonts w:ascii="Courier New" w:hAnsi="Courier New" w:cs="Courier New"/>
+        </w:rPr>
+        <w:t xml:space="preserve"> void Shutdown()</w:t>
+      </w:r>
+      <w:r>
+        <w:t xml:space="preserve"> — shuts down the </w:t>
+      </w:r>
+      <w:r>
+        <w:t>computer</w:t>
+      </w:r>
+      <w:r>
+        <w:t>.</w:t>
+      </w:r>
+    </w:p>
+    <w:p>
+      <w:proofErr w:type="gramStart"/>
+      <w:r>
+        <w:rPr>
+          <w:rFonts w:ascii="Courier New" w:hAnsi="Courier New" w:cs="Courier New"/>
+        </w:rPr>
+        <w:t>public</w:t>
+      </w:r>
+      <w:proofErr w:type="gramEnd"/>
+      <w:r>
+        <w:rPr>
+          <w:rFonts w:ascii="Courier New" w:hAnsi="Courier New" w:cs="Courier New"/>
+        </w:rPr>
+        <w:t xml:space="preserve"> void Reboot()</w:t>
+      </w:r>
+      <w:r>
+        <w:t xml:space="preserve"> — reboots the computer.</w:t>
+      </w:r>
+    </w:p>
+    <w:p>
+      <w:proofErr w:type="gramStart"/>
+      <w:r>
+        <w:rPr>
+          <w:rFonts w:ascii="Courier New" w:hAnsi="Courier New" w:cs="Courier New"/>
+        </w:rPr>
+        <w:t>public</w:t>
+      </w:r>
+      <w:proofErr w:type="gramEnd"/>
+      <w:r>
+        <w:rPr>
+          <w:rFonts w:ascii="Courier New" w:hAnsi="Courier New" w:cs="Courier New"/>
+        </w:rPr>
+        <w:t xml:space="preserve"> void </w:t>
+      </w:r>
+      <w:proofErr w:type="spellStart"/>
+      <w:r>
+        <w:rPr>
+          <w:rFonts w:ascii="Courier New" w:hAnsi="Courier New" w:cs="Courier New"/>
+        </w:rPr>
+        <w:t>LogOff</w:t>
+      </w:r>
+      <w:proofErr w:type="spellEnd"/>
+      <w:r>
+        <w:rPr>
+          <w:rFonts w:ascii="Courier New" w:hAnsi="Courier New" w:cs="Courier New"/>
+        </w:rPr>
+        <w:t>()</w:t>
+      </w:r>
+      <w:r>
+        <w:t xml:space="preserve"> — shuts down the system returning you back to the CraftOS interface.</w:t>
+      </w:r>
+    </w:p>
+    <w:p>
+      <w:proofErr w:type="gramStart"/>
+      <w:r>
+        <w:rPr>
+          <w:rFonts w:ascii="Courier New" w:hAnsi="Courier New" w:cs="Courier New"/>
+        </w:rPr>
+        <w:t>public</w:t>
+      </w:r>
+      <w:proofErr w:type="gramEnd"/>
+      <w:r>
+        <w:rPr>
+          <w:rFonts w:ascii="Courier New" w:hAnsi="Courier New" w:cs="Courier New"/>
+        </w:rPr>
+        <w:t xml:space="preserve"> void </w:t>
+      </w:r>
+      <w:proofErr w:type="spellStart"/>
+      <w:r>
+        <w:rPr>
+          <w:rFonts w:ascii="Courier New" w:hAnsi="Courier New" w:cs="Courier New"/>
+        </w:rPr>
+        <w:t>ShowMessage</w:t>
+      </w:r>
+      <w:proofErr w:type="spellEnd"/>
+      <w:r>
+        <w:rPr>
+          <w:rFonts w:ascii="Courier New" w:hAnsi="Courier New" w:cs="Courier New"/>
+        </w:rPr>
+        <w:t xml:space="preserve">(string title, string text, </w:t>
+      </w:r>
+      <w:proofErr w:type="spellStart"/>
+      <w:r>
+        <w:rPr>
+          <w:rFonts w:ascii="Courier New" w:hAnsi="Courier New" w:cs="Courier New"/>
+        </w:rPr>
+        <w:t>int</w:t>
+      </w:r>
+      <w:proofErr w:type="spellEnd"/>
+      <w:r>
+        <w:rPr>
+          <w:rFonts w:ascii="Courier New" w:hAnsi="Courier New" w:cs="Courier New"/>
+        </w:rPr>
+        <w:t xml:space="preserve"> </w:t>
+      </w:r>
+      <w:proofErr w:type="spellStart"/>
+      <w:r>
+        <w:rPr>
+          <w:rFonts w:ascii="Courier New" w:hAnsi="Courier New" w:cs="Courier New"/>
+        </w:rPr>
+        <w:t>textColor</w:t>
+      </w:r>
+      <w:proofErr w:type="spellEnd"/>
+      <w:r>
+        <w:rPr>
+          <w:rFonts w:ascii="Courier New" w:hAnsi="Courier New" w:cs="Courier New"/>
+        </w:rPr>
+        <w:t>)</w:t>
+      </w:r>
+      <w:r>
+        <w:t xml:space="preserve"> — shows a system message with selected title, text and text color. Text color can be “nil”.</w:t>
+      </w:r>
+    </w:p>
+    <w:p>
+      <w:proofErr w:type="gramStart"/>
+      <w:r>
+        <w:rPr>
+          <w:rFonts w:ascii="Courier New" w:hAnsi="Courier New" w:cs="Courier New"/>
+        </w:rPr>
+        <w:t>public</w:t>
+      </w:r>
+      <w:proofErr w:type="gramEnd"/>
+      <w:r>
+        <w:rPr>
+          <w:rFonts w:ascii="Courier New" w:hAnsi="Courier New" w:cs="Courier New"/>
+        </w:rPr>
+        <w:t xml:space="preserve"> void </w:t>
+      </w:r>
+      <w:proofErr w:type="spellStart"/>
+      <w:r>
+        <w:rPr>
+          <w:rFonts w:ascii="Courier New" w:hAnsi="Courier New" w:cs="Courier New"/>
+        </w:rPr>
+        <w:t>ShowError</w:t>
+      </w:r>
+      <w:proofErr w:type="spellEnd"/>
+      <w:r>
+        <w:rPr>
+          <w:rFonts w:ascii="Courier New" w:hAnsi="Courier New" w:cs="Courier New"/>
+        </w:rPr>
+        <w:t>(string message)</w:t>
+      </w:r>
+      <w:r>
+        <w:t xml:space="preserve"> — shows error message with specified text.</w:t>
+      </w:r>
+    </w:p>
+    <w:p>
+      <w:proofErr w:type="gramStart"/>
+      <w:r>
+        <w:rPr>
+          <w:rFonts w:ascii="Courier New" w:hAnsi="Courier New" w:cs="Courier New"/>
+        </w:rPr>
+        <w:t>public</w:t>
+      </w:r>
+      <w:proofErr w:type="gramEnd"/>
+      <w:r>
+        <w:rPr>
+          <w:rFonts w:ascii="Courier New" w:hAnsi="Courier New" w:cs="Courier New"/>
+        </w:rPr>
+        <w:t xml:space="preserve"> string </w:t>
+      </w:r>
+      <w:proofErr w:type="spellStart"/>
+      <w:r>
+        <w:rPr>
+          <w:rFonts w:ascii="Courier New" w:hAnsi="Courier New" w:cs="Courier New"/>
+        </w:rPr>
+        <w:t>GetCurrentTime</w:t>
+      </w:r>
+      <w:proofErr w:type="spellEnd"/>
+      <w:r>
+        <w:rPr>
+          <w:rFonts w:ascii="Courier New" w:hAnsi="Courier New" w:cs="Courier New"/>
+        </w:rPr>
+        <w:t>()</w:t>
+      </w:r>
+      <w:r>
+        <w:t xml:space="preserve"> — gets current system time in the string form.</w:t>
+      </w:r>
+    </w:p>
+    <w:p>
+      <w:proofErr w:type="gramStart"/>
+      <w:r>
+        <w:rPr>
+          <w:rFonts w:ascii="Courier New" w:hAnsi="Courier New" w:cs="Courier New"/>
+        </w:rPr>
+        <w:t>public</w:t>
+      </w:r>
+      <w:proofErr w:type="gramEnd"/>
+      <w:r>
+        <w:rPr>
+          <w:rFonts w:ascii="Courier New" w:hAnsi="Courier New" w:cs="Courier New"/>
+        </w:rPr>
+        <w:t xml:space="preserve"> string </w:t>
+      </w:r>
+      <w:proofErr w:type="spellStart"/>
+      <w:r>
+        <w:rPr>
+          <w:rFonts w:ascii="Courier New" w:hAnsi="Courier New" w:cs="Courier New"/>
+        </w:rPr>
+        <w:t>GenerateId</w:t>
+      </w:r>
+      <w:proofErr w:type="spellEnd"/>
+      <w:r>
+        <w:rPr>
+          <w:rFonts w:ascii="Courier New" w:hAnsi="Courier New" w:cs="Courier New"/>
+        </w:rPr>
+        <w:t>()</w:t>
+      </w:r>
+      <w:r>
+        <w:t xml:space="preserve"> — generates a new unique id.</w:t>
+      </w:r>
+    </w:p>
+    <w:p>
+      <w:proofErr w:type="gramStart"/>
+      <w:r>
+        <w:rPr>
+          <w:rFonts w:ascii="Courier New" w:hAnsi="Courier New" w:cs="Courier New"/>
+        </w:rPr>
+        <w:t>public</w:t>
+      </w:r>
+      <w:proofErr w:type="gramEnd"/>
+      <w:r>
+        <w:rPr>
+          <w:rFonts w:ascii="Courier New" w:hAnsi="Courier New" w:cs="Courier New"/>
+        </w:rPr>
+        <w:t xml:space="preserve"> table </w:t>
+      </w:r>
+      <w:proofErr w:type="spellStart"/>
+      <w:r>
+        <w:rPr>
+          <w:rFonts w:ascii="Courier New" w:hAnsi="Courier New" w:cs="Courier New"/>
+        </w:rPr>
+        <w:t>GetApplicationsList</w:t>
+      </w:r>
+      <w:proofErr w:type="spellEnd"/>
+      <w:r>
+        <w:rPr>
+          <w:rFonts w:ascii="Courier New" w:hAnsi="Courier New" w:cs="Courier New"/>
+        </w:rPr>
+        <w:t>()</w:t>
+      </w:r>
+      <w:r>
+        <w:t xml:space="preserve"> — returns the applications list. The result is just a table with some metadata not the real applications objects.</w:t>
+      </w:r>
+    </w:p>
+    <w:p>
+      <w:proofErr w:type="gramStart"/>
+      <w:r>
+        <w:rPr>
+          <w:rFonts w:ascii="Courier New" w:hAnsi="Courier New" w:cs="Courier New"/>
+        </w:rPr>
+        <w:lastRenderedPageBreak/>
+        <w:t>public</w:t>
+      </w:r>
+      <w:proofErr w:type="gramEnd"/>
+      <w:r>
+        <w:rPr>
+          <w:rFonts w:ascii="Courier New" w:hAnsi="Courier New" w:cs="Courier New"/>
+        </w:rPr>
+        <w:t xml:space="preserve"> </w:t>
+      </w:r>
+      <w:proofErr w:type="spellStart"/>
+      <w:r>
+        <w:rPr>
+          <w:rFonts w:ascii="Courier New" w:hAnsi="Courier New" w:cs="Courier New"/>
+        </w:rPr>
+        <w:t>int</w:t>
+      </w:r>
+      <w:proofErr w:type="spellEnd"/>
+      <w:r>
+        <w:rPr>
+          <w:rFonts w:ascii="Courier New" w:hAnsi="Courier New" w:cs="Courier New"/>
+        </w:rPr>
+        <w:t xml:space="preserve"> </w:t>
+      </w:r>
+      <w:proofErr w:type="spellStart"/>
+      <w:r>
+        <w:rPr>
+          <w:rFonts w:ascii="Courier New" w:hAnsi="Courier New" w:cs="Courier New"/>
+        </w:rPr>
+        <w:t>GetApplicationsCount</w:t>
+      </w:r>
+      <w:proofErr w:type="spellEnd"/>
+      <w:r>
+        <w:rPr>
+          <w:rFonts w:ascii="Courier New" w:hAnsi="Courier New" w:cs="Courier New"/>
+        </w:rPr>
+        <w:t>()</w:t>
+      </w:r>
+      <w:r>
+        <w:t xml:space="preserve"> — returns current applications count.</w:t>
+      </w:r>
+    </w:p>
+    <w:p>
+      <w:proofErr w:type="gramStart"/>
+      <w:r>
+        <w:rPr>
+          <w:rFonts w:ascii="Courier New" w:hAnsi="Courier New" w:cs="Courier New"/>
+        </w:rPr>
+        <w:t>public</w:t>
+      </w:r>
+      <w:proofErr w:type="gramEnd"/>
+      <w:r>
+        <w:rPr>
+          <w:rFonts w:ascii="Courier New" w:hAnsi="Courier New" w:cs="Courier New"/>
+        </w:rPr>
+        <w:t xml:space="preserve"> void </w:t>
+      </w:r>
+      <w:proofErr w:type="spellStart"/>
+      <w:r>
+        <w:rPr>
+          <w:rFonts w:ascii="Courier New" w:hAnsi="Courier New" w:cs="Courier New"/>
+        </w:rPr>
+        <w:t>RunFile</w:t>
+      </w:r>
+      <w:proofErr w:type="spellEnd"/>
+      <w:r>
+        <w:rPr>
+          <w:rFonts w:ascii="Courier New" w:hAnsi="Courier New" w:cs="Courier New"/>
+        </w:rPr>
+        <w:t xml:space="preserve">(string </w:t>
+      </w:r>
+      <w:proofErr w:type="spellStart"/>
+      <w:r>
+        <w:rPr>
+          <w:rFonts w:ascii="Courier New" w:hAnsi="Courier New" w:cs="Courier New"/>
+        </w:rPr>
+        <w:t>fileName</w:t>
+      </w:r>
+      <w:proofErr w:type="spellEnd"/>
+      <w:r>
+        <w:rPr>
+          <w:rFonts w:ascii="Courier New" w:hAnsi="Courier New" w:cs="Courier New"/>
+        </w:rPr>
+        <w:t>)</w:t>
+      </w:r>
+      <w:r>
+        <w:t xml:space="preserve"> — runs a new file with error processing. This function is better than standard “</w:t>
+      </w:r>
+      <w:proofErr w:type="spellStart"/>
+      <w:r>
+        <w:t>shell.run</w:t>
+      </w:r>
+      <w:proofErr w:type="spellEnd"/>
+      <w:r>
+        <w:t>”.</w:t>
+      </w:r>
+    </w:p>
+    <w:p>
+      <w:proofErr w:type="gramStart"/>
+      <w:r>
+        <w:rPr>
+          <w:rFonts w:ascii="Courier New" w:hAnsi="Courier New" w:cs="Courier New"/>
+        </w:rPr>
+        <w:t>public</w:t>
+      </w:r>
+      <w:proofErr w:type="gramEnd"/>
+      <w:r>
+        <w:rPr>
+          <w:rFonts w:ascii="Courier New" w:hAnsi="Courier New" w:cs="Courier New"/>
+        </w:rPr>
+        <w:t xml:space="preserve"> </w:t>
+      </w:r>
+      <w:proofErr w:type="spellStart"/>
+      <w:r>
+        <w:rPr>
+          <w:rFonts w:ascii="Courier New" w:hAnsi="Courier New" w:cs="Courier New"/>
+        </w:rPr>
+        <w:t>bool</w:t>
+      </w:r>
+      <w:proofErr w:type="spellEnd"/>
+      <w:r>
+        <w:rPr>
+          <w:rFonts w:ascii="Courier New" w:hAnsi="Courier New" w:cs="Courier New"/>
+        </w:rPr>
+        <w:t xml:space="preserve"> Try(function </w:t>
+      </w:r>
+      <w:proofErr w:type="spellStart"/>
+      <w:r>
+        <w:rPr>
+          <w:rFonts w:ascii="Courier New" w:hAnsi="Courier New" w:cs="Courier New"/>
+        </w:rPr>
+        <w:t>func</w:t>
+      </w:r>
+      <w:proofErr w:type="spellEnd"/>
+      <w:r>
+        <w:rPr>
+          <w:rFonts w:ascii="Courier New" w:hAnsi="Courier New" w:cs="Courier New"/>
+        </w:rPr>
+        <w:t>)</w:t>
+      </w:r>
+      <w:r>
+        <w:t xml:space="preserve"> — tries to execute some function </w:t>
+      </w:r>
+      <w:r>
+        <w:t>without parameters. If an error occurs the error message will be logged and shown.</w:t>
+      </w:r>
+      <w:r>
+        <w:t xml:space="preserve"> This function should be used in program’s “exec” files.</w:t>
+      </w:r>
+    </w:p>
+    <w:p>
+      <w:pPr>
+        <w:spacing w:after="160" w:line="259" w:lineRule="auto"/>
+      </w:pPr>
+      <w:r>
+        <w:br w:type="page"/>
+      </w:r>
+    </w:p>
+    <w:p>
+      <w:pPr>
+        <w:pStyle w:val="Heading1"/>
+      </w:pPr>
+      <w:bookmarkStart w:id="54" w:name="_Toc366242447"/>
+      <w:bookmarkStart w:id="55" w:name="_6_Guidelines"/>
+      <w:bookmarkEnd w:id="55"/>
+      <w:r>
+        <w:lastRenderedPageBreak/>
+        <w:t>6 Guidelines</w:t>
+      </w:r>
+      <w:bookmarkEnd w:id="54"/>
+    </w:p>
+    <w:p>
+      <w:r>
+        <w:t>There are several guidelines to help you keep your code beautiful and easy to understand. You also need to use them if you would like your program to be included in the LongOS.</w:t>
+      </w:r>
+    </w:p>
+    <w:p/>
+    <w:p>
+      <w:pPr>
+        <w:pStyle w:val="Heading2"/>
+      </w:pPr>
+      <w:bookmarkStart w:id="56" w:name="_Toc366242448"/>
+      <w:r>
+        <w:t>6.1 Classes Parts</w:t>
+      </w:r>
+      <w:bookmarkEnd w:id="56"/>
+    </w:p>
+    <w:p>
+      <w:r>
+        <w:t>It is useful to organize methods and fields inside your class in a special way to make you code easier to read. It’s suggested to use such order:</w:t>
+      </w:r>
+    </w:p>
+    <w:p>
+      <w:pPr>
+        <w:pStyle w:val="ListParagraph"/>
+        <w:numPr>
+          <w:ilvl w:val="0"/>
+          <w:numId w:val="4"/>
+        </w:numPr>
+      </w:pPr>
+      <w:r>
+        <w:t>Fields</w:t>
+      </w:r>
+    </w:p>
+    <w:p>
+      <w:pPr>
+        <w:pStyle w:val="ListParagraph"/>
+        <w:numPr>
+          <w:ilvl w:val="0"/>
+          <w:numId w:val="4"/>
+        </w:numPr>
+      </w:pPr>
+      <w:r>
+        <w:t>Getters and setters for the fields</w:t>
+      </w:r>
+    </w:p>
+    <w:p>
+      <w:pPr>
+        <w:pStyle w:val="ListParagraph"/>
+        <w:numPr>
+          <w:ilvl w:val="0"/>
+          <w:numId w:val="4"/>
+        </w:numPr>
+      </w:pPr>
+      <w:r>
+        <w:t>Methods</w:t>
+      </w:r>
+    </w:p>
+    <w:p>
+      <w:pPr>
+        <w:pStyle w:val="ListParagraph"/>
+        <w:numPr>
+          <w:ilvl w:val="0"/>
+          <w:numId w:val="4"/>
+        </w:numPr>
+      </w:pPr>
+      <w:r>
+        <w:t>Initializer (constructor)</w:t>
+      </w:r>
+    </w:p>
+    <w:p>
+      <w:r>
+        <w:t>This order will also allow you to use class methods in the initialization area.</w:t>
+      </w:r>
+    </w:p>
+    <w:p/>
+    <w:p>
+      <w:pPr>
+        <w:pStyle w:val="Heading2"/>
+      </w:pPr>
+      <w:bookmarkStart w:id="57" w:name="_Toc366242449"/>
+      <w:r>
+        <w:t>6.2 Separation</w:t>
+      </w:r>
+      <w:bookmarkEnd w:id="57"/>
+    </w:p>
+    <w:p>
+      <w:r>
+        <w:t>It is a good practice to separate the parts of your class by some comments-separators. You can use the Window class as an example. This will visually separate your code and make it more beautiful.</w:t>
+      </w:r>
+    </w:p>
+    <w:p/>
+    <w:p>
+      <w:pPr>
+        <w:pStyle w:val="Heading2"/>
+      </w:pPr>
+      <w:bookmarkStart w:id="58" w:name="_Toc366242450"/>
+      <w:r>
+        <w:t>6.3 Comments</w:t>
+      </w:r>
+      <w:bookmarkEnd w:id="58"/>
+    </w:p>
+    <w:p>
+      <w:r>
+        <w:t>It’s a good practice to use comments inside your code. Especially in some methods with difficult for understanding. You can also add comments before methods but this is not necessary if your methods are named correctly.</w:t>
+      </w:r>
+    </w:p>
+    <w:p/>
+    <w:p>
+      <w:pPr>
+        <w:pStyle w:val="Heading2"/>
+      </w:pPr>
+      <w:bookmarkStart w:id="59" w:name="_Toc366242451"/>
+      <w:r>
+        <w:t>6.4 Naming Rules</w:t>
+      </w:r>
+      <w:bookmarkEnd w:id="59"/>
+    </w:p>
+    <w:p>
+      <w:r>
+        <w:t>Private variables and methods should be named camel style with first letter in lover register. Public variables and methods should be named in camel style with first letter in upper register. Parameters in functions must be prefixed with the “_” charac</w:t>
+      </w:r>
+      <w:r>
+        <w:t xml:space="preserve">ter. </w:t>
+      </w:r>
+      <w:r>
+        <w:t>Constants must be named in upper register with “_”</w:t>
+      </w:r>
+      <w:r>
+        <w:t xml:space="preserve"> character between the words.</w:t>
+      </w:r>
+    </w:p>
+    <w:p/>
+    <w:p/>
+    <w:p/>
+    <w:p>
+      <w:pPr>
+        <w:pStyle w:val="Heading2"/>
+      </w:pPr>
+      <w:bookmarkStart w:id="60" w:name="_Toc366242452"/>
+      <w:r>
+        <w:lastRenderedPageBreak/>
+        <w:t>6.5 Access Modifiers</w:t>
+      </w:r>
+      <w:bookmarkEnd w:id="60"/>
+    </w:p>
+    <w:p>
+      <w:r>
+        <w:t>All variables in your classes must be private (local). To access them you can create public methods to get value or set value to the variable.</w:t>
+      </w:r>
+    </w:p>
+    <w:p/>
+    <w:p>
+      <w:pPr>
+        <w:pStyle w:val="Heading2"/>
+      </w:pPr>
+      <w:bookmarkStart w:id="61" w:name="_Toc366242453"/>
+      <w:r>
+        <w:t>6.6 Errors Processing</w:t>
+      </w:r>
+      <w:bookmarkEnd w:id="61"/>
+    </w:p>
+    <w:p>
+      <w:r>
+        <w:t>It is better to process errors in your program then allowing it to fall into error message generated by the system. For errors processing use function “</w:t>
+      </w:r>
+      <w:proofErr w:type="spellStart"/>
+      <w:r>
+        <w:t>pcall</w:t>
+      </w:r>
+      <w:proofErr w:type="spellEnd"/>
+      <w:r>
+        <w:t>”.</w:t>
+      </w:r>
+    </w:p>
+    <w:p>
+      <w:pPr>
+        <w:spacing w:after="160" w:line="259" w:lineRule="auto"/>
+      </w:pPr>
+      <w:r>
+        <w:br w:type="page"/>
+      </w:r>
+    </w:p>
+    <w:p>
+      <w:pPr>
+        <w:pStyle w:val="Heading1"/>
+      </w:pPr>
+      <w:bookmarkStart w:id="62" w:name="_Toc366242454"/>
+      <w:r>
+        <w:lastRenderedPageBreak/>
+        <w:t>7 Conclusion</w:t>
+      </w:r>
+      <w:bookmarkEnd w:id="62"/>
+    </w:p>
+    <w:p>
+      <w:r>
+        <w:t xml:space="preserve">This guide was created to answer some common questions of the advanced users. If you still have some questions you can ask them on the forum. If you found some bugs or have any good formulated suggestions you can add them to the issues on our </w:t>
+      </w:r>
+      <w:hyperlink r:id="rId9" w:history="1">
+        <w:proofErr w:type="spellStart"/>
+        <w:r>
+          <w:rPr>
+            <w:rStyle w:val="Hyperlink"/>
+          </w:rPr>
+          <w:t>GiyHub</w:t>
+        </w:r>
+        <w:proofErr w:type="spellEnd"/>
+        <w:r>
+          <w:rPr>
+            <w:rStyle w:val="Hyperlink"/>
+          </w:rPr>
+          <w:t xml:space="preserve"> repository</w:t>
+        </w:r>
+      </w:hyperlink>
+      <w:r>
+        <w:t>.</w:t>
+      </w:r>
+    </w:p>
     <w:sectPr>
-      <w:footerReference w:type="default" r:id="rId9"/>
+      <w:footerReference w:type="default" r:id="rId10"/>
       <w:pgSz w:w="12240" w:h="15840"/>
       <w:pgMar w:top="1440" w:right="1440" w:bottom="1440" w:left="1440" w:header="720" w:footer="720" w:gutter="0"/>
       <w:cols w:space="720"/>
@@ -21165,9 +23343,9 @@
     </w:lvl>
   </w:abstractNum>
   <w:abstractNum w:abstractNumId="1">
-    <w:nsid w:val="41410DC8"/>
+    <w:nsid w:val="1FEB2648"/>
     <w:multiLevelType w:val="hybridMultilevel"/>
-    <w:tmpl w:val="DF22CE10"/>
+    <w:tmpl w:val="BE066EB4"/>
     <w:lvl w:ilvl="0" w:tplc="04090001">
       <w:start w:val="1"/>
       <w:numFmt w:val="bullet"/>
@@ -21278,9 +23456,9 @@
     </w:lvl>
   </w:abstractNum>
   <w:abstractNum w:abstractNumId="2">
-    <w:nsid w:val="528F051D"/>
+    <w:nsid w:val="41410DC8"/>
     <w:multiLevelType w:val="hybridMultilevel"/>
-    <w:tmpl w:val="9F6A2D96"/>
+    <w:tmpl w:val="DF22CE10"/>
     <w:lvl w:ilvl="0" w:tplc="04090001">
       <w:start w:val="1"/>
       <w:numFmt w:val="bullet"/>
@@ -21390,13 +23568,129 @@
       </w:rPr>
     </w:lvl>
   </w:abstractNum>
+  <w:abstractNum w:abstractNumId="3">
+    <w:nsid w:val="528F051D"/>
+    <w:multiLevelType w:val="hybridMultilevel"/>
+    <w:tmpl w:val="9F6A2D96"/>
+    <w:lvl w:ilvl="0" w:tplc="04090001">
+      <w:start w:val="1"/>
+      <w:numFmt w:val="bullet"/>
+      <w:lvlText w:val=""/>
+      <w:lvlJc w:val="left"/>
+      <w:pPr>
+        <w:ind w:left="720" w:hanging="360"/>
+      </w:pPr>
+      <w:rPr>
+        <w:rFonts w:ascii="Symbol" w:hAnsi="Symbol" w:hint="default"/>
+      </w:rPr>
+    </w:lvl>
+    <w:lvl w:ilvl="1" w:tplc="04090003" w:tentative="1">
+      <w:start w:val="1"/>
+      <w:numFmt w:val="bullet"/>
+      <w:lvlText w:val="o"/>
+      <w:lvlJc w:val="left"/>
+      <w:pPr>
+        <w:ind w:left="1440" w:hanging="360"/>
+      </w:pPr>
+      <w:rPr>
+        <w:rFonts w:ascii="Courier New" w:hAnsi="Courier New" w:cs="Courier New" w:hint="default"/>
+      </w:rPr>
+    </w:lvl>
+    <w:lvl w:ilvl="2" w:tplc="04090005" w:tentative="1">
+      <w:start w:val="1"/>
+      <w:numFmt w:val="bullet"/>
+      <w:lvlText w:val=""/>
+      <w:lvlJc w:val="left"/>
+      <w:pPr>
+        <w:ind w:left="2160" w:hanging="360"/>
+      </w:pPr>
+      <w:rPr>
+        <w:rFonts w:ascii="Wingdings" w:hAnsi="Wingdings" w:hint="default"/>
+      </w:rPr>
+    </w:lvl>
+    <w:lvl w:ilvl="3" w:tplc="04090001" w:tentative="1">
+      <w:start w:val="1"/>
+      <w:numFmt w:val="bullet"/>
+      <w:lvlText w:val=""/>
+      <w:lvlJc w:val="left"/>
+      <w:pPr>
+        <w:ind w:left="2880" w:hanging="360"/>
+      </w:pPr>
+      <w:rPr>
+        <w:rFonts w:ascii="Symbol" w:hAnsi="Symbol" w:hint="default"/>
+      </w:rPr>
+    </w:lvl>
+    <w:lvl w:ilvl="4" w:tplc="04090003" w:tentative="1">
+      <w:start w:val="1"/>
+      <w:numFmt w:val="bullet"/>
+      <w:lvlText w:val="o"/>
+      <w:lvlJc w:val="left"/>
+      <w:pPr>
+        <w:ind w:left="3600" w:hanging="360"/>
+      </w:pPr>
+      <w:rPr>
+        <w:rFonts w:ascii="Courier New" w:hAnsi="Courier New" w:cs="Courier New" w:hint="default"/>
+      </w:rPr>
+    </w:lvl>
+    <w:lvl w:ilvl="5" w:tplc="04090005" w:tentative="1">
+      <w:start w:val="1"/>
+      <w:numFmt w:val="bullet"/>
+      <w:lvlText w:val=""/>
+      <w:lvlJc w:val="left"/>
+      <w:pPr>
+        <w:ind w:left="4320" w:hanging="360"/>
+      </w:pPr>
+      <w:rPr>
+        <w:rFonts w:ascii="Wingdings" w:hAnsi="Wingdings" w:hint="default"/>
+      </w:rPr>
+    </w:lvl>
+    <w:lvl w:ilvl="6" w:tplc="04090001" w:tentative="1">
+      <w:start w:val="1"/>
+      <w:numFmt w:val="bullet"/>
+      <w:lvlText w:val=""/>
+      <w:lvlJc w:val="left"/>
+      <w:pPr>
+        <w:ind w:left="5040" w:hanging="360"/>
+      </w:pPr>
+      <w:rPr>
+        <w:rFonts w:ascii="Symbol" w:hAnsi="Symbol" w:hint="default"/>
+      </w:rPr>
+    </w:lvl>
+    <w:lvl w:ilvl="7" w:tplc="04090003" w:tentative="1">
+      <w:start w:val="1"/>
+      <w:numFmt w:val="bullet"/>
+      <w:lvlText w:val="o"/>
+      <w:lvlJc w:val="left"/>
+      <w:pPr>
+        <w:ind w:left="5760" w:hanging="360"/>
+      </w:pPr>
+      <w:rPr>
+        <w:rFonts w:ascii="Courier New" w:hAnsi="Courier New" w:cs="Courier New" w:hint="default"/>
+      </w:rPr>
+    </w:lvl>
+    <w:lvl w:ilvl="8" w:tplc="04090005" w:tentative="1">
+      <w:start w:val="1"/>
+      <w:numFmt w:val="bullet"/>
+      <w:lvlText w:val=""/>
+      <w:lvlJc w:val="left"/>
+      <w:pPr>
+        <w:ind w:left="6480" w:hanging="360"/>
+      </w:pPr>
+      <w:rPr>
+        <w:rFonts w:ascii="Wingdings" w:hAnsi="Wingdings" w:hint="default"/>
+      </w:rPr>
+    </w:lvl>
+  </w:abstractNum>
   <w:num w:numId="1">
     <w:abstractNumId w:val="0"/>
   </w:num>
   <w:num w:numId="2">
+    <w:abstractNumId w:val="3"/>
+  </w:num>
+  <w:num w:numId="3">
     <w:abstractNumId w:val="2"/>
   </w:num>
-  <w:num w:numId="3">
+  <w:num w:numId="4">
     <w:abstractNumId w:val="1"/>
   </w:num>
 </w:numbering>
@@ -21870,6 +24164,7 @@
   <w:style w:type="character" w:default="1" w:styleId="DefaultParagraphFont">
     <w:name w:val="Default Paragraph Font"/>
     <w:uiPriority w:val="1"/>
+    <w:semiHidden/>
     <w:unhideWhenUsed/>
   </w:style>
   <w:style w:type="table" w:default="1" w:styleId="TableNormal">
@@ -22090,6 +24385,18 @@
       <w:spacing w:after="100"/>
       <w:ind w:left="480"/>
     </w:pPr>
+  </w:style>
+  <w:style w:type="character" w:styleId="FollowedHyperlink">
+    <w:name w:val="FollowedHyperlink"/>
+    <w:basedOn w:val="DefaultParagraphFont"/>
+    <w:uiPriority w:val="99"/>
+    <w:semiHidden/>
+    <w:unhideWhenUsed/>
+    <w:rsid w:val="00D7288A"/>
+    <w:rPr>
+      <w:color w:val="954F72" w:themeColor="followedHyperlink"/>
+      <w:u w:val="single"/>
+    </w:rPr>
   </w:style>
 </w:styles>
 </file>
@@ -22360,7 +24667,7 @@
 </file>
 
 <file path=customXml/itemProps1.xml><?xml version="1.0" encoding="utf-8"?>
-<ds:datastoreItem xmlns:ds="http://schemas.openxmlformats.org/officeDocument/2006/customXml" ds:itemID="{C3260DDE-88A1-4313-A7F8-665B9D02D8C5}">
+<ds:datastoreItem xmlns:ds="http://schemas.openxmlformats.org/officeDocument/2006/customXml" ds:itemID="{E227B95B-3759-4362-BFEF-CD0090123C4D}">
   <ds:schemaRefs>
     <ds:schemaRef ds:uri="http://schemas.openxmlformats.org/officeDocument/2006/bibliography"/>
   </ds:schemaRefs>

</xml_diff>